<commit_message>
Design Architecture - version 1.2
</commit_message>
<xml_diff>
--- a/Design Document/Architecture/Architecture.docx
+++ b/Design Document/Architecture/Architecture.docx
@@ -188,6 +188,7 @@
     <w:p>
       <w:pPr>
         <w:pStyle w:val="Comment"/>
+        <w:jc w:val="both"/>
         <w:rPr>
           <w:rFonts w:ascii="Calibri" w:hAnsi="Calibri" w:cs="Calibri"/>
           <w:i w:val="0"/>
@@ -246,32 +247,34 @@
           <w:color w:val="auto"/>
           <w:lang w:val="el-GR"/>
         </w:rPr>
-        <w:t xml:space="preserve">συγκεκριμένα τις εκδόσεις από 2.2 μέχρι και 4.3). </w:t>
+        <w:t>συγκεκριμένα τις εκδόσεις από 2.2 μέχρι και 4.3).</w:t>
       </w:r>
     </w:p>
     <w:p>
       <w:pPr>
         <w:pStyle w:val="Comment"/>
-        <w:rPr>
-          <w:rFonts w:ascii="Calibri" w:hAnsi="Calibri" w:cs="Calibri"/>
-          <w:i w:val="0"/>
-          <w:color w:val="auto"/>
-          <w:lang w:val="el-GR"/>
-        </w:rPr>
-      </w:pPr>
-      <w:r>
-        <w:rPr>
-          <w:rFonts w:ascii="Calibri" w:hAnsi="Calibri" w:cs="Calibri"/>
-          <w:i w:val="0"/>
-          <w:color w:val="auto"/>
-          <w:lang w:val="el-GR"/>
-        </w:rPr>
-        <w:t xml:space="preserve">Σχετικά με το αρχιτεκτονικό μοτίβο, κανένα από τα μοτίβα που γνωρίζουμε δεν μπορεί να καλύψει τη λειτουργικότητα του συστήματος, οπότε και οι κλάσεις της εφαρμογής χωρίζονται βάση της σχέσης που υπάρχει μεταξύ τους, δηλαδή ανάλογα με το ποια λειτουργία εξυπηρετεί η κάθε κλάση. </w:t>
+        <w:jc w:val="both"/>
+        <w:rPr>
+          <w:rFonts w:ascii="Calibri" w:hAnsi="Calibri" w:cs="Calibri"/>
+          <w:i w:val="0"/>
+          <w:color w:val="auto"/>
+          <w:lang w:val="el-GR"/>
+        </w:rPr>
+      </w:pPr>
+      <w:r>
+        <w:rPr>
+          <w:rFonts w:ascii="Calibri" w:hAnsi="Calibri" w:cs="Calibri"/>
+          <w:i w:val="0"/>
+          <w:color w:val="auto"/>
+          <w:lang w:val="el-GR"/>
+        </w:rPr>
+        <w:t>Σχετικά με το αρχιτεκτονικό μοτίβο, κανένα από τα μοτίβα που γνωρίζουμε δεν μπορεί να καλύψει τη λειτουργικότητα του συστήματος, οπότε και οι κλάσεις της εφαρμογής χωρίζονται βάση της σχέσης που υπάρχει μεταξύ τους, δηλαδή ανάλογα με το ποια λειτουργία εξυπηρετεί η κάθε κλάση.</w:t>
       </w:r>
     </w:p>
     <w:p>
       <w:pPr>
         <w:pStyle w:val="Comment"/>
+        <w:jc w:val="both"/>
         <w:rPr>
           <w:rFonts w:ascii="Calibri" w:hAnsi="Calibri" w:cs="Calibri"/>
           <w:i w:val="0"/>
@@ -312,7 +315,25 @@
           <w:color w:val="auto"/>
           <w:lang w:val="el-GR"/>
         </w:rPr>
-        <w:t>δραστηριότητα). Οι κλάσεις μπορούν να ομαδοποιηθούν σε συστατικά όσο το δυνατόν πιο ανεξάρτητα μεταξύ τους ως εξής (βλέπε και 2.2 για σχηματική απεικόνιση</w:t>
+        <w:t xml:space="preserve">δραστηριότητα). Οι κλάσεις μπορούν να ομαδοποιηθούν σε συστατικά όσο το δυνατόν πιο ανεξάρτητα μεταξύ τους ως εξής (βλέπε και </w:t>
+      </w:r>
+      <w:r>
+        <w:rPr>
+          <w:rFonts w:ascii="Calibri" w:hAnsi="Calibri" w:cs="Calibri"/>
+          <w:i w:val="0"/>
+          <w:color w:val="auto"/>
+          <w:lang w:val="el-GR"/>
+        </w:rPr>
+        <w:t xml:space="preserve">σημείο </w:t>
+      </w:r>
+      <w:r>
+        <w:rPr>
+          <w:rFonts w:ascii="Calibri" w:hAnsi="Calibri" w:cs="Calibri"/>
+          <w:i w:val="0"/>
+          <w:color w:val="auto"/>
+          <w:lang w:val="el-GR"/>
+        </w:rPr>
+        <w:t>2.2 για σχηματική απεικόνιση</w:t>
       </w:r>
       <w:r>
         <w:rPr>
@@ -330,7 +351,43 @@
           <w:color w:val="auto"/>
           <w:lang w:val="el-GR"/>
         </w:rPr>
-        <w:t xml:space="preserve"> και 3 για αναλυτική περιγραφή κλάσεων):</w:t>
+        <w:t xml:space="preserve"> και </w:t>
+      </w:r>
+      <w:r>
+        <w:rPr>
+          <w:rFonts w:ascii="Calibri" w:hAnsi="Calibri" w:cs="Calibri"/>
+          <w:i w:val="0"/>
+          <w:color w:val="auto"/>
+          <w:lang w:val="el-GR"/>
+        </w:rPr>
+        <w:t xml:space="preserve">σημείο </w:t>
+      </w:r>
+      <w:r>
+        <w:rPr>
+          <w:rFonts w:ascii="Calibri" w:hAnsi="Calibri" w:cs="Calibri"/>
+          <w:i w:val="0"/>
+          <w:color w:val="auto"/>
+          <w:lang w:val="el-GR"/>
+        </w:rPr>
+        <w:t>3 για αναλυτική περιγραφή κλάσεων</w:t>
+      </w:r>
+      <w:r>
+        <w:rPr>
+          <w:rFonts w:ascii="Calibri" w:hAnsi="Calibri" w:cs="Calibri"/>
+          <w:i w:val="0"/>
+          <w:color w:val="auto"/>
+          <w:lang w:val="el-GR"/>
+        </w:rPr>
+        <w:t xml:space="preserve"> – στο παρόν έγγραφο</w:t>
+      </w:r>
+      <w:r>
+        <w:rPr>
+          <w:rFonts w:ascii="Calibri" w:hAnsi="Calibri" w:cs="Calibri"/>
+          <w:i w:val="0"/>
+          <w:color w:val="auto"/>
+          <w:lang w:val="el-GR"/>
+        </w:rPr>
+        <w:t>):</w:t>
       </w:r>
     </w:p>
     <w:p>
@@ -340,6 +397,7 @@
           <w:ilvl w:val="0"/>
           <w:numId w:val="2"/>
         </w:numPr>
+        <w:jc w:val="both"/>
         <w:rPr>
           <w:rFonts w:ascii="Calibri" w:hAnsi="Calibri" w:cs="Calibri"/>
           <w:i w:val="0"/>
@@ -427,6 +485,7 @@
           <w:ilvl w:val="0"/>
           <w:numId w:val="2"/>
         </w:numPr>
+        <w:jc w:val="both"/>
         <w:rPr>
           <w:rFonts w:ascii="Calibri" w:hAnsi="Calibri" w:cs="Calibri"/>
           <w:i w:val="0"/>
@@ -486,6 +545,7 @@
           <w:ilvl w:val="0"/>
           <w:numId w:val="2"/>
         </w:numPr>
+        <w:jc w:val="both"/>
         <w:rPr>
           <w:rFonts w:ascii="Calibri" w:hAnsi="Calibri" w:cs="Calibri"/>
           <w:i w:val="0"/>
@@ -593,6 +653,7 @@
           <w:ilvl w:val="0"/>
           <w:numId w:val="2"/>
         </w:numPr>
+        <w:jc w:val="both"/>
         <w:rPr>
           <w:rFonts w:ascii="Calibri" w:hAnsi="Calibri" w:cs="Calibri"/>
           <w:i w:val="0"/>
@@ -830,6 +891,7 @@
           <w:ilvl w:val="0"/>
           <w:numId w:val="2"/>
         </w:numPr>
+        <w:jc w:val="both"/>
         <w:rPr>
           <w:rFonts w:ascii="Calibri" w:hAnsi="Calibri" w:cs="Calibri"/>
           <w:i w:val="0"/>
@@ -1056,6 +1118,7 @@
           <w:ilvl w:val="0"/>
           <w:numId w:val="2"/>
         </w:numPr>
+        <w:jc w:val="both"/>
         <w:rPr>
           <w:rFonts w:ascii="Calibri" w:hAnsi="Calibri" w:cs="Calibri"/>
           <w:i w:val="0"/>
@@ -1247,6 +1310,7 @@
           <w:ilvl w:val="0"/>
           <w:numId w:val="2"/>
         </w:numPr>
+        <w:jc w:val="both"/>
         <w:rPr>
           <w:rFonts w:ascii="Calibri" w:hAnsi="Calibri" w:cs="Calibri"/>
           <w:i w:val="0"/>
@@ -1523,6 +1587,7 @@
       <w:pPr>
         <w:pStyle w:val="Comment"/>
         <w:ind w:left="360"/>
+        <w:jc w:val="both"/>
         <w:rPr>
           <w:rFonts w:ascii="Calibri" w:hAnsi="Calibri" w:cs="Calibri"/>
           <w:i w:val="0"/>
@@ -1591,6 +1656,15 @@
           <w:lang w:val="el-GR"/>
         </w:rPr>
         <w:t>.</w:t>
+      </w:r>
+      <w:r>
+        <w:rPr>
+          <w:rFonts w:ascii="Calibri" w:hAnsi="Calibri" w:cs="Calibri"/>
+          <w:i w:val="0"/>
+          <w:color w:val="auto"/>
+          <w:lang w:val="el-GR"/>
+        </w:rPr>
+        <w:t xml:space="preserve"> Προς το παρόν τα δεδομένα που χρησιμοποιούνται στην εφαρμογή θα αποθηκεύονται στατικά σε ένα αρχείο κειμένου.</w:t>
       </w:r>
     </w:p>
     <w:p>
@@ -1657,6 +1731,41 @@
           <w:color w:val="76923C"/>
         </w:rPr>
         <w:t xml:space="preserve"> give more information.</w:t>
+      </w:r>
+    </w:p>
+    <w:p>
+      <w:pPr>
+        <w:pStyle w:val="Comment"/>
+        <w:rPr>
+          <w:rFonts w:ascii="Calibri" w:hAnsi="Calibri" w:cs="Calibri"/>
+          <w:color w:val="auto"/>
+          <w:lang w:val="el-GR"/>
+        </w:rPr>
+      </w:pPr>
+      <w:r>
+        <w:rPr>
+          <w:rFonts w:ascii="Calibri" w:hAnsi="Calibri" w:cs="Calibri"/>
+          <w:color w:val="auto"/>
+          <w:lang w:val="el-GR"/>
+        </w:rPr>
+        <w:t xml:space="preserve">Εδώ περιγράφεται η λειτουργικότητα κάθε συστατικού </w:t>
+      </w:r>
+      <w:r>
+        <w:rPr>
+          <w:rFonts w:ascii="Calibri" w:hAnsi="Calibri" w:cs="Calibri"/>
+          <w:b/>
+          <w:color w:val="auto"/>
+          <w:lang w:val="el-GR"/>
+        </w:rPr>
+        <w:t>ως ολότητα</w:t>
+      </w:r>
+      <w:r>
+        <w:rPr>
+          <w:rFonts w:ascii="Calibri" w:hAnsi="Calibri" w:cs="Calibri"/>
+          <w:color w:val="auto"/>
+          <w:lang w:val="el-GR"/>
+        </w:rPr>
+        <w:t>. Για πληροφορίες σχετικά με τη λειτουργικότητα κάθε κλάσης ξεχωριστά, βλέπε σημείο 3 του παρόντος εγγράφου.</w:t>
       </w:r>
     </w:p>
     <w:p>
@@ -1689,9 +1798,9 @@
               <wp:align>right</wp:align>
             </wp:positionH>
             <wp:positionV relativeFrom="paragraph">
-              <wp:posOffset>241300</wp:posOffset>
+              <wp:posOffset>12700</wp:posOffset>
             </wp:positionV>
-            <wp:extent cx="7772400" cy="4331335"/>
+            <wp:extent cx="8182613" cy="4559935"/>
             <wp:effectExtent l="0" t="0" r="0" b="0"/>
             <wp:wrapNone/>
             <wp:docPr id="1" name="Picture 1" descr="C:\Users\Mary\Dropbox\EPL361Shared\3. Design Document\DeploymentDiagram.png"/>
@@ -1723,7 +1832,7 @@
                   <pic:spPr bwMode="auto">
                     <a:xfrm>
                       <a:off x="0" y="0"/>
-                      <a:ext cx="7772400" cy="4331335"/>
+                      <a:ext cx="8182613" cy="4559935"/>
                     </a:xfrm>
                     <a:prstGeom prst="rect">
                       <a:avLst/>
@@ -1874,6 +1983,7 @@
     </w:p>
     <w:p>
       <w:pPr>
+        <w:jc w:val="both"/>
         <w:rPr>
           <w:b/>
           <w:lang w:val="el-GR"/>
@@ -1885,6 +1995,91 @@
           <w:lang w:val="el-GR"/>
         </w:rPr>
         <w:t>Περιγραφή συστατικών:</w:t>
+      </w:r>
+    </w:p>
+    <w:p>
+      <w:pPr>
+        <w:pStyle w:val="ListParagraph"/>
+        <w:numPr>
+          <w:ilvl w:val="0"/>
+          <w:numId w:val="6"/>
+        </w:numPr>
+        <w:spacing w:line="256" w:lineRule="auto"/>
+        <w:jc w:val="both"/>
+        <w:rPr>
+          <w:b/>
+          <w:lang w:val="el-GR"/>
+        </w:rPr>
+      </w:pPr>
+      <w:r>
+        <w:rPr>
+          <w:b/>
+        </w:rPr>
+        <w:t>Intro</w:t>
+      </w:r>
+      <w:r>
+        <w:rPr>
+          <w:b/>
+          <w:lang w:val="el-GR"/>
+        </w:rPr>
+        <w:t>:</w:t>
+      </w:r>
+      <w:r>
+        <w:rPr>
+          <w:lang w:val="el-GR"/>
+        </w:rPr>
+        <w:t xml:space="preserve"> </w:t>
+      </w:r>
+      <w:r>
+        <w:rPr>
+          <w:lang w:val="el-GR"/>
+        </w:rPr>
+        <w:t>Οι δραστηριότητες (</w:t>
+      </w:r>
+      <w:r>
+        <w:t>activities</w:t>
+      </w:r>
+      <w:r>
+        <w:rPr>
+          <w:lang w:val="el-GR"/>
+        </w:rPr>
+        <w:t>) που περιέχονται σε αυτό το συστατικό είναι οι πρώτε</w:t>
+      </w:r>
+      <w:r>
+        <w:rPr>
+          <w:lang w:val="el-GR"/>
+        </w:rPr>
+        <w:t>ς οθόνες που εμφανίζονται κατά την εκκίνηση τ</w:t>
+      </w:r>
+      <w:r>
+        <w:rPr>
+          <w:lang w:val="el-GR"/>
+        </w:rPr>
+        <w:t>η</w:t>
+      </w:r>
+      <w:r>
+        <w:rPr>
+          <w:lang w:val="el-GR"/>
+        </w:rPr>
+        <w:t>ς</w:t>
+      </w:r>
+      <w:r>
+        <w:rPr>
+          <w:lang w:val="el-GR"/>
+        </w:rPr>
+        <w:t xml:space="preserve"> εφαρμογή</w:t>
+      </w:r>
+      <w:r>
+        <w:rPr>
+          <w:lang w:val="el-GR"/>
+        </w:rPr>
+        <w:t>ς</w:t>
+      </w:r>
+      <w:r>
+        <w:rPr>
+          <w:lang w:val="el-GR"/>
+        </w:rPr>
+        <w:t>:</w:t>
       </w:r>
     </w:p>
     <w:p>
@@ -1892,21 +2087,3537 @@
         <w:pStyle w:val="ListParagraph"/>
         <w:numPr>
           <w:ilvl w:val="1"/>
+          <w:numId w:val="6"/>
+        </w:numPr>
+        <w:spacing w:line="256" w:lineRule="auto"/>
+        <w:jc w:val="both"/>
+        <w:rPr>
+          <w:lang w:val="el-GR"/>
+        </w:rPr>
+      </w:pPr>
+      <w:r>
+        <w:t>Intro</w:t>
+      </w:r>
+    </w:p>
+    <w:p>
+      <w:pPr>
+        <w:pStyle w:val="ListParagraph"/>
+        <w:numPr>
+          <w:ilvl w:val="1"/>
+          <w:numId w:val="6"/>
+        </w:numPr>
+        <w:spacing w:line="256" w:lineRule="auto"/>
+        <w:jc w:val="both"/>
+        <w:rPr>
+          <w:lang w:val="el-GR"/>
+        </w:rPr>
+      </w:pPr>
+      <w:proofErr w:type="spellStart"/>
+      <w:r>
+        <w:t>PasykafInfo</w:t>
+      </w:r>
+      <w:proofErr w:type="spellEnd"/>
+    </w:p>
+    <w:p>
+      <w:pPr>
+        <w:pStyle w:val="ListParagraph"/>
+        <w:spacing w:line="256" w:lineRule="auto"/>
+        <w:jc w:val="both"/>
+        <w:rPr>
+          <w:lang w:val="el-GR"/>
+        </w:rPr>
+      </w:pPr>
+      <w:r>
+        <w:rPr>
+          <w:lang w:val="el-GR"/>
+        </w:rPr>
+        <w:lastRenderedPageBreak/>
+        <w:t>Βασική λειτουργία αυτού του συστατικού είναι να σηματοδοτήσει την έναρξη της εφαρμογής</w:t>
+      </w:r>
+      <w:r>
+        <w:rPr>
+          <w:lang w:val="el-GR"/>
+        </w:rPr>
+        <w:t xml:space="preserve"> με ένα τρόπο που θα ελκύ</w:t>
+      </w:r>
+      <w:r>
+        <w:rPr>
+          <w:lang w:val="el-GR"/>
+        </w:rPr>
+        <w:t xml:space="preserve">ει το χρήστη (χρησιμοποιείται μια χαρούμενη εικόνα και ένας φιλικός ήχος έναρξης), καθώς και να </w:t>
+      </w:r>
+      <w:r>
+        <w:rPr>
+          <w:lang w:val="el-GR"/>
+        </w:rPr>
+        <w:t>παρέχει ενημερωτικές πληροφορίες για τον ΠΑΣΥΚΑΦ</w:t>
+      </w:r>
+      <w:r>
+        <w:rPr>
+          <w:lang w:val="el-GR"/>
+        </w:rPr>
+        <w:t xml:space="preserve"> πριν την είσοδο του χρήστη στην κυρίως εφαρμογή, κατόπιν αιτήματος του πελάτη (καθώς ο μέσος χρήστης συνήθως </w:t>
+      </w:r>
+      <w:r>
+        <w:rPr>
+          <w:lang w:val="el-GR"/>
+        </w:rPr>
+        <w:t>δεν επιλέγει να δει αυτές τις πληροφορίες από την κυρίως εφαρμογή).</w:t>
+      </w:r>
+    </w:p>
+    <w:p>
+      <w:pPr>
+        <w:pStyle w:val="ListParagraph"/>
+        <w:spacing w:line="256" w:lineRule="auto"/>
+        <w:jc w:val="both"/>
+        <w:rPr>
+          <w:lang w:val="el-GR"/>
+        </w:rPr>
+      </w:pPr>
+      <w:r>
+        <w:rPr>
+          <w:lang w:val="el-GR"/>
+        </w:rPr>
+        <w:t>Ουσιαστικά οι δραστηριότητες που περιέχονται σε αυτό το συστατικό αποτελούν μια εισαγωγή στην κυρίως εφαρμογή, και θα κληθούν διαδοχικά (</w:t>
+      </w:r>
+      <w:r>
+        <w:t>Intro</w:t>
+      </w:r>
+      <w:r>
+        <w:rPr>
+          <w:lang w:val="el-GR"/>
+        </w:rPr>
+        <w:t xml:space="preserve"> </w:t>
+      </w:r>
+      <w:r>
+        <w:sym w:font="Wingdings" w:char="F0E0"/>
+      </w:r>
+      <w:r>
+        <w:rPr>
+          <w:lang w:val="el-GR"/>
+        </w:rPr>
+        <w:t xml:space="preserve"> </w:t>
+      </w:r>
+      <w:proofErr w:type="spellStart"/>
+      <w:r>
+        <w:t>PasykafInfo</w:t>
+      </w:r>
+      <w:proofErr w:type="spellEnd"/>
+      <w:r>
+        <w:rPr>
+          <w:lang w:val="el-GR"/>
+        </w:rPr>
+        <w:t>)</w:t>
+      </w:r>
+      <w:r>
+        <w:rPr>
+          <w:lang w:val="el-GR"/>
+        </w:rPr>
+        <w:t>.</w:t>
+      </w:r>
+    </w:p>
+    <w:p>
+      <w:pPr>
+        <w:pStyle w:val="ListParagraph"/>
+        <w:spacing w:line="256" w:lineRule="auto"/>
+        <w:jc w:val="both"/>
+        <w:rPr>
+          <w:lang w:val="el-GR"/>
+        </w:rPr>
+      </w:pPr>
+    </w:p>
+    <w:p>
+      <w:pPr>
+        <w:pStyle w:val="ListParagraph"/>
+        <w:numPr>
+          <w:ilvl w:val="0"/>
+          <w:numId w:val="6"/>
+        </w:numPr>
+        <w:spacing w:line="256" w:lineRule="auto"/>
+        <w:jc w:val="both"/>
+        <w:rPr>
+          <w:b/>
+          <w:lang w:val="el-GR"/>
+        </w:rPr>
+      </w:pPr>
+      <w:r>
+        <w:rPr>
+          <w:b/>
+        </w:rPr>
+        <w:t>Menu</w:t>
+      </w:r>
+      <w:r>
+        <w:rPr>
+          <w:b/>
+          <w:lang w:val="el-GR"/>
+        </w:rPr>
+        <w:t xml:space="preserve">: </w:t>
+      </w:r>
+      <w:r>
+        <w:rPr>
+          <w:lang w:val="el-GR"/>
+        </w:rPr>
+        <w:t xml:space="preserve">Σε αυτό το συστατικό περιλαμβάνεται η κυρίως </w:t>
+      </w:r>
+      <w:r>
+        <w:rPr>
+          <w:lang w:val="el-GR"/>
+        </w:rPr>
+        <w:t>δραστηριότητα</w:t>
+      </w:r>
+      <w:r>
+        <w:rPr>
+          <w:lang w:val="el-GR"/>
+        </w:rPr>
+        <w:t xml:space="preserve"> της </w:t>
+      </w:r>
+      <w:r>
+        <w:rPr>
+          <w:lang w:val="el-GR"/>
+        </w:rPr>
+        <w:t>εφαρμογής, μέσω της οποίας θα γίνεται η μετάβαση και η εκκίνηση των επόμενων δραστηριοτήτων.</w:t>
+      </w:r>
+    </w:p>
+    <w:p>
+      <w:pPr>
+        <w:pStyle w:val="ListParagraph"/>
+        <w:numPr>
+          <w:ilvl w:val="1"/>
+          <w:numId w:val="6"/>
+        </w:numPr>
+        <w:spacing w:line="256" w:lineRule="auto"/>
+        <w:jc w:val="both"/>
+        <w:rPr>
+          <w:lang w:val="el-GR"/>
+        </w:rPr>
+      </w:pPr>
+      <w:r>
+        <w:t>Men</w:t>
+      </w:r>
+      <w:r>
+        <w:t>u</w:t>
+      </w:r>
+    </w:p>
+    <w:p>
+      <w:pPr>
+        <w:pStyle w:val="ListParagraph"/>
+        <w:spacing w:line="256" w:lineRule="auto"/>
+        <w:jc w:val="both"/>
+        <w:rPr>
+          <w:lang w:val="el-GR"/>
+        </w:rPr>
+      </w:pPr>
+      <w:r>
+        <w:rPr>
+          <w:lang w:val="el-GR"/>
+        </w:rPr>
+        <w:t>Καθώς σε αυτό το συστατικό συμπεριλαμβάνεται μόνο μια δραστηριότητα, η λειτουργία του συστατικού συγκλίνει με αυτή της δραστηριότητας, η οποία είναι να παρέχει στο χρήστη, μέσω ενός φιλικού περιβάλλοντος, ένα αριθμό επιλογών σχετικά με το πώς θα χρησιμοποιήσει την εφαρμογή.</w:t>
+      </w:r>
+    </w:p>
+    <w:p>
+      <w:pPr>
+        <w:pStyle w:val="ListParagraph"/>
+        <w:spacing w:line="256" w:lineRule="auto"/>
+        <w:jc w:val="both"/>
+        <w:rPr>
+          <w:lang w:val="el-GR"/>
+        </w:rPr>
+      </w:pPr>
+      <w:r>
+        <w:rPr>
+          <w:lang w:val="el-GR"/>
+        </w:rPr>
+        <w:t>Μέσω αυτού του συστατικού επιτυγχάνεται πρόσβαση στις κύριες λειτουργίες του συστήματος, οι οποίες είναι η προσωπική και γενική ενημέρωση του χρήστη σχετικά με θέματα εξετάσεων, ειδών καρκίνου και τρόπων πρόληψης όπως διατροφή και ασκήσεις, καθώς και οι ρυθμίσεις των δεδομένων και των προσωπικών υπενθυμίσεων (</w:t>
+      </w:r>
+      <w:r>
+        <w:t>push</w:t>
+      </w:r>
+      <w:r>
+        <w:rPr>
+          <w:lang w:val="el-GR"/>
+        </w:rPr>
+        <w:t xml:space="preserve"> </w:t>
+      </w:r>
+      <w:r>
+        <w:t>notifications</w:t>
+      </w:r>
+      <w:r>
+        <w:rPr>
+          <w:lang w:val="el-GR"/>
+        </w:rPr>
+        <w:t>).</w:t>
+      </w:r>
+    </w:p>
+    <w:p>
+      <w:pPr>
+        <w:pStyle w:val="ListParagraph"/>
+        <w:spacing w:line="256" w:lineRule="auto"/>
+        <w:jc w:val="both"/>
+        <w:rPr>
+          <w:lang w:val="el-GR"/>
+        </w:rPr>
+      </w:pPr>
+    </w:p>
+    <w:p>
+      <w:pPr>
+        <w:pStyle w:val="ListParagraph"/>
+        <w:numPr>
+          <w:ilvl w:val="0"/>
+          <w:numId w:val="6"/>
+        </w:numPr>
+        <w:spacing w:line="256" w:lineRule="auto"/>
+        <w:jc w:val="both"/>
+        <w:rPr>
+          <w:b/>
+          <w:lang w:val="el-GR"/>
+        </w:rPr>
+      </w:pPr>
+      <w:r>
+        <w:rPr>
+          <w:b/>
+        </w:rPr>
+        <w:t>Examination</w:t>
+      </w:r>
+      <w:r>
+        <w:rPr>
+          <w:b/>
+          <w:lang w:val="el-GR"/>
+        </w:rPr>
+        <w:t xml:space="preserve"> </w:t>
+      </w:r>
+      <w:r>
+        <w:rPr>
+          <w:b/>
+        </w:rPr>
+        <w:t>Manager</w:t>
+      </w:r>
+      <w:r>
+        <w:rPr>
+          <w:b/>
+          <w:lang w:val="el-GR"/>
+        </w:rPr>
+        <w:t xml:space="preserve">: </w:t>
+      </w:r>
+      <w:r>
+        <w:rPr>
+          <w:lang w:val="el-GR"/>
+        </w:rPr>
+        <w:t xml:space="preserve">Αυτό το συστατικό περιέχει όλες τις δραστηριότητες </w:t>
+      </w:r>
+      <w:r>
+        <w:rPr>
+          <w:lang w:val="el-GR"/>
+        </w:rPr>
+        <w:t>που σχετίζονται με τις εξετάσεις που είναι αποθηκευμένες στο σύστημα και τον τρόπο παρουσίασης τους. Περιλαμβάνονται οι δραστηριότητες:</w:t>
+      </w:r>
+    </w:p>
+    <w:p>
+      <w:pPr>
+        <w:pStyle w:val="ListParagraph"/>
+        <w:numPr>
+          <w:ilvl w:val="1"/>
+          <w:numId w:val="6"/>
+        </w:numPr>
+        <w:spacing w:line="256" w:lineRule="auto"/>
+        <w:jc w:val="both"/>
+        <w:rPr>
+          <w:lang w:val="el-GR"/>
+        </w:rPr>
+      </w:pPr>
+      <w:proofErr w:type="spellStart"/>
+      <w:r>
+        <w:t>ExaminationList</w:t>
+      </w:r>
+      <w:proofErr w:type="spellEnd"/>
+    </w:p>
+    <w:p>
+      <w:pPr>
+        <w:pStyle w:val="ListParagraph"/>
+        <w:numPr>
+          <w:ilvl w:val="1"/>
+          <w:numId w:val="6"/>
+        </w:numPr>
+        <w:spacing w:line="256" w:lineRule="auto"/>
+        <w:jc w:val="both"/>
+        <w:rPr>
+          <w:lang w:val="el-GR"/>
+        </w:rPr>
+      </w:pPr>
+      <w:proofErr w:type="spellStart"/>
+      <w:r>
+        <w:t>SpecificExamination</w:t>
+      </w:r>
+      <w:proofErr w:type="spellEnd"/>
+    </w:p>
+    <w:p>
+      <w:pPr>
+        <w:pStyle w:val="ListParagraph"/>
+        <w:numPr>
+          <w:ilvl w:val="1"/>
+          <w:numId w:val="6"/>
+        </w:numPr>
+        <w:spacing w:line="256" w:lineRule="auto"/>
+        <w:jc w:val="both"/>
+        <w:rPr>
+          <w:lang w:val="el-GR"/>
+        </w:rPr>
+      </w:pPr>
+      <w:proofErr w:type="spellStart"/>
+      <w:r>
+        <w:t>PersonalSpecificExamination</w:t>
+      </w:r>
+      <w:proofErr w:type="spellEnd"/>
+    </w:p>
+    <w:p>
+      <w:pPr>
+        <w:pStyle w:val="ListParagraph"/>
+        <w:spacing w:line="256" w:lineRule="auto"/>
+        <w:jc w:val="both"/>
+        <w:rPr>
+          <w:lang w:val="el-GR"/>
+        </w:rPr>
+      </w:pPr>
+      <w:r>
+        <w:rPr>
+          <w:lang w:val="el-GR"/>
+        </w:rPr>
+        <w:t xml:space="preserve">Ο λόγος που δεν γίνεται διαχωρισμός των ειδών καρκίνου και τρόπων πρόληψης σε αντίστοιχα συστατικά όπως οι εξετάσεις, είναι ότι τα είδη καρκίνου και οι τρόπου πρόληψης χρησιμοποιούνται μόνο από τις δραστηριότητες που έχουν σχέση με τη γενική ενημέρωση (συστατικό </w:t>
+      </w:r>
+      <w:r>
+        <w:t>General</w:t>
+      </w:r>
+      <w:r>
+        <w:rPr>
+          <w:lang w:val="el-GR"/>
+        </w:rPr>
+        <w:t xml:space="preserve"> </w:t>
+      </w:r>
+      <w:r>
+        <w:t>Information</w:t>
+      </w:r>
+      <w:r>
+        <w:rPr>
+          <w:lang w:val="el-GR"/>
+        </w:rPr>
+        <w:t>)</w:t>
+      </w:r>
+      <w:r>
+        <w:rPr>
+          <w:lang w:val="el-GR"/>
+        </w:rPr>
+        <w:t xml:space="preserve"> του χρήστη. Αντίθετα, οι εξετάσεις χρησιμοποιούνται τόσο από το συστατικό </w:t>
+      </w:r>
+      <w:r>
+        <w:t>General</w:t>
+      </w:r>
+      <w:r>
+        <w:rPr>
+          <w:lang w:val="el-GR"/>
+        </w:rPr>
+        <w:t xml:space="preserve"> </w:t>
+      </w:r>
+      <w:r>
+        <w:t>Information</w:t>
+      </w:r>
+      <w:r>
+        <w:rPr>
+          <w:lang w:val="el-GR"/>
+        </w:rPr>
+        <w:t xml:space="preserve"> </w:t>
+      </w:r>
+      <w:r>
+        <w:rPr>
+          <w:lang w:val="el-GR"/>
+        </w:rPr>
+        <w:t xml:space="preserve">όσο και από το συστατικό </w:t>
+      </w:r>
+      <w:r>
+        <w:t>Personal</w:t>
+      </w:r>
+      <w:r>
+        <w:rPr>
+          <w:lang w:val="el-GR"/>
+        </w:rPr>
+        <w:t xml:space="preserve"> </w:t>
+      </w:r>
+      <w:r>
+        <w:t>Information</w:t>
+      </w:r>
+      <w:r>
+        <w:rPr>
+          <w:lang w:val="el-GR"/>
+        </w:rPr>
+        <w:t xml:space="preserve"> (</w:t>
+      </w:r>
+      <w:r>
+        <w:rPr>
+          <w:lang w:val="el-GR"/>
+        </w:rPr>
+        <w:t>δραστηριότητες που αφορούν την προσωπική ενημέρωση του χρήστη</w:t>
+      </w:r>
+      <w:r>
+        <w:rPr>
+          <w:lang w:val="el-GR"/>
+        </w:rPr>
+        <w:t>).</w:t>
+      </w:r>
+    </w:p>
+    <w:p>
+      <w:pPr>
+        <w:pStyle w:val="ListParagraph"/>
+        <w:spacing w:line="256" w:lineRule="auto"/>
+        <w:jc w:val="both"/>
+        <w:rPr>
+          <w:lang w:val="el-GR"/>
+        </w:rPr>
+      </w:pPr>
+      <w:r>
+        <w:rPr>
+          <w:lang w:val="el-GR"/>
+        </w:rPr>
+        <w:t xml:space="preserve">Η διαφορά μεταξύ των δυο χρήσεων του συστατικού </w:t>
+      </w:r>
+      <w:r>
+        <w:t>Examination</w:t>
+      </w:r>
+      <w:r>
+        <w:rPr>
+          <w:lang w:val="el-GR"/>
+        </w:rPr>
+        <w:t xml:space="preserve"> </w:t>
+      </w:r>
+      <w:r>
+        <w:t>Manager</w:t>
+      </w:r>
+      <w:r>
+        <w:rPr>
+          <w:lang w:val="el-GR"/>
+        </w:rPr>
+        <w:t xml:space="preserve"> </w:t>
+      </w:r>
+      <w:r>
+        <w:rPr>
+          <w:lang w:val="el-GR"/>
+        </w:rPr>
+        <w:t>είναι η εξής:</w:t>
+      </w:r>
+    </w:p>
+    <w:p>
+      <w:pPr>
+        <w:pStyle w:val="ListParagraph"/>
+        <w:numPr>
+          <w:ilvl w:val="0"/>
+          <w:numId w:val="7"/>
+        </w:numPr>
+        <w:spacing w:line="256" w:lineRule="auto"/>
+        <w:jc w:val="both"/>
+        <w:rPr>
+          <w:lang w:val="el-GR"/>
+        </w:rPr>
+      </w:pPr>
+      <w:r>
+        <w:rPr>
+          <w:lang w:val="el-GR"/>
+        </w:rPr>
+        <w:t xml:space="preserve">Σε περίπτωση που χρησιμοποιείται από το συστατικό </w:t>
+      </w:r>
+      <w:r>
+        <w:t>General</w:t>
+      </w:r>
+      <w:r>
+        <w:rPr>
+          <w:lang w:val="el-GR"/>
+        </w:rPr>
+        <w:t xml:space="preserve"> </w:t>
+      </w:r>
+      <w:r>
+        <w:t>Information</w:t>
+      </w:r>
+      <w:r>
+        <w:rPr>
+          <w:lang w:val="el-GR"/>
+        </w:rPr>
+        <w:t xml:space="preserve">, </w:t>
+      </w:r>
+      <w:r>
+        <w:rPr>
+          <w:lang w:val="el-GR"/>
+        </w:rPr>
+        <w:t>τότε οι δραστηριότητες θα εμφανίζουν μια λίστα η οποία θα περιέχει όλες τις εξετάσεις που είναι καταχωρημένες στο σύστημα, καθώς και κάποιες γενικές πληροφορίες γι’ αυτές.</w:t>
+      </w:r>
+    </w:p>
+    <w:p>
+      <w:pPr>
+        <w:pStyle w:val="ListParagraph"/>
+        <w:numPr>
+          <w:ilvl w:val="0"/>
+          <w:numId w:val="7"/>
+        </w:numPr>
+        <w:spacing w:line="256" w:lineRule="auto"/>
+        <w:jc w:val="both"/>
+        <w:rPr>
+          <w:lang w:val="el-GR"/>
+        </w:rPr>
+      </w:pPr>
+      <w:r>
+        <w:rPr>
+          <w:lang w:val="el-GR"/>
+        </w:rPr>
+        <w:t xml:space="preserve">Σε περίπτωση που χρησιμοποιείται από το συστατικό </w:t>
+      </w:r>
+      <w:r>
+        <w:t>Personal</w:t>
+      </w:r>
+      <w:r>
+        <w:rPr>
+          <w:lang w:val="el-GR"/>
+        </w:rPr>
+        <w:t xml:space="preserve"> </w:t>
+      </w:r>
+      <w:r>
+        <w:t>Information</w:t>
+      </w:r>
+      <w:r>
+        <w:rPr>
+          <w:lang w:val="el-GR"/>
+        </w:rPr>
+        <w:t>, τότε οι δραστηριότητες θα εμφανίζουν μια λίστα η οποία θα περιέχει μόνο τις εξετάσεις που προτείνονται βάσει των προσωπικών στοιχείω</w:t>
+      </w:r>
+      <w:r>
+        <w:rPr>
+          <w:lang w:val="el-GR"/>
+        </w:rPr>
+        <w:t>ν του χρήστη</w:t>
+      </w:r>
+      <w:r>
+        <w:rPr>
+          <w:lang w:val="el-GR"/>
+        </w:rPr>
+        <w:t xml:space="preserve">. </w:t>
+      </w:r>
+      <w:r>
+        <w:rPr>
+          <w:lang w:val="el-GR"/>
+        </w:rPr>
+        <w:t>Αυτές οι εξετάσεις, εκτός από κάποιες γενικές πληροφορίες όπως και πριν, θα περιλαμβάνουν επιπλέον κάποιες τιμές:</w:t>
+      </w:r>
+    </w:p>
+    <w:p>
+      <w:pPr>
+        <w:pStyle w:val="ListParagraph"/>
+        <w:numPr>
+          <w:ilvl w:val="1"/>
+          <w:numId w:val="7"/>
+        </w:numPr>
+        <w:spacing w:line="256" w:lineRule="auto"/>
+        <w:jc w:val="both"/>
+        <w:rPr>
+          <w:lang w:val="el-GR"/>
+        </w:rPr>
+      </w:pPr>
+      <w:r>
+        <w:rPr>
+          <w:lang w:val="el-GR"/>
+        </w:rPr>
+        <w:lastRenderedPageBreak/>
+        <w:t xml:space="preserve">Μια </w:t>
+      </w:r>
+      <w:proofErr w:type="spellStart"/>
+      <w:r>
+        <w:t>boolean</w:t>
+      </w:r>
+      <w:proofErr w:type="spellEnd"/>
+      <w:r>
+        <w:rPr>
+          <w:lang w:val="el-GR"/>
+        </w:rPr>
+        <w:t xml:space="preserve"> </w:t>
+      </w:r>
+      <w:r>
+        <w:rPr>
+          <w:lang w:val="el-GR"/>
+        </w:rPr>
+        <w:t xml:space="preserve">μεταβλητή για το κατά πόσον ο πελάτης έχει παραστεί ή όχι στο ραντεβού </w:t>
+      </w:r>
+      <w:r>
+        <w:rPr>
+          <w:lang w:val="el-GR"/>
+        </w:rPr>
+        <w:t>για τη συγκεκριμένη εξέταση</w:t>
+      </w:r>
+      <w:r>
+        <w:rPr>
+          <w:lang w:val="el-GR"/>
+        </w:rPr>
+        <w:t>.</w:t>
+      </w:r>
+    </w:p>
+    <w:p>
+      <w:pPr>
+        <w:pStyle w:val="ListParagraph"/>
+        <w:numPr>
+          <w:ilvl w:val="1"/>
+          <w:numId w:val="7"/>
+        </w:numPr>
+        <w:spacing w:line="256" w:lineRule="auto"/>
+        <w:jc w:val="both"/>
+        <w:rPr>
+          <w:lang w:val="el-GR"/>
+        </w:rPr>
+      </w:pPr>
+      <w:r>
+        <w:rPr>
+          <w:lang w:val="el-GR"/>
+        </w:rPr>
+        <w:t xml:space="preserve">Την </w:t>
+      </w:r>
+      <w:r>
+        <w:rPr>
+          <w:lang w:val="el-GR"/>
+        </w:rPr>
+        <w:t>επόμενη ημερομηνία ειδοποίησης</w:t>
+      </w:r>
+      <w:r>
+        <w:rPr>
+          <w:lang w:val="el-GR"/>
+        </w:rPr>
+        <w:t xml:space="preserve">, η οποία υπολογίζεται βάσει της προηγούμενης ημερομηνίας διεκπεραίωσης και της συχνότητας διεξαγωγής της εξέτασης </w:t>
+      </w:r>
+      <w:r>
+        <w:rPr>
+          <w:lang w:val="el-GR"/>
+        </w:rPr>
+        <w:t>(</w:t>
+      </w:r>
+      <w:proofErr w:type="spellStart"/>
+      <w:r>
+        <w:rPr>
+          <w:lang w:val="el-GR"/>
+        </w:rPr>
+        <w:t>boolean</w:t>
+      </w:r>
+      <w:proofErr w:type="spellEnd"/>
+      <w:r>
+        <w:rPr>
+          <w:lang w:val="el-GR"/>
+        </w:rPr>
+        <w:t xml:space="preserve"> = </w:t>
+      </w:r>
+      <w:proofErr w:type="spellStart"/>
+      <w:r>
+        <w:rPr>
+          <w:lang w:val="el-GR"/>
+        </w:rPr>
+        <w:t>true</w:t>
+      </w:r>
+      <w:proofErr w:type="spellEnd"/>
+      <w:r>
+        <w:rPr>
+          <w:lang w:val="el-GR"/>
+        </w:rPr>
+        <w:t>)</w:t>
+      </w:r>
+      <w:r>
+        <w:rPr>
+          <w:lang w:val="el-GR"/>
+        </w:rPr>
+        <w:t xml:space="preserve"> </w:t>
+      </w:r>
+      <w:r>
+        <w:rPr>
+          <w:lang w:val="el-GR"/>
+        </w:rPr>
+        <w:t>ή</w:t>
+      </w:r>
+      <w:r>
+        <w:rPr>
+          <w:lang w:val="el-GR"/>
+        </w:rPr>
+        <w:t>, εναλλακτικά, υπολογίζεται βάσει της ημερομηνίας ραντεβού του χρήστη (</w:t>
+      </w:r>
+      <w:proofErr w:type="spellStart"/>
+      <w:r>
+        <w:t>boolean</w:t>
+      </w:r>
+      <w:proofErr w:type="spellEnd"/>
+      <w:r>
+        <w:rPr>
+          <w:lang w:val="el-GR"/>
+        </w:rPr>
+        <w:t xml:space="preserve"> = </w:t>
+      </w:r>
+      <w:r>
+        <w:t>false</w:t>
+      </w:r>
+      <w:r>
+        <w:rPr>
+          <w:lang w:val="el-GR"/>
+        </w:rPr>
+        <w:t>)</w:t>
+      </w:r>
+      <w:r>
+        <w:rPr>
+          <w:lang w:val="el-GR"/>
+        </w:rPr>
+        <w:t>,</w:t>
+      </w:r>
+      <w:r>
+        <w:rPr>
+          <w:lang w:val="el-GR"/>
+        </w:rPr>
+        <w:t xml:space="preserve"> ή,</w:t>
+      </w:r>
+      <w:r>
+        <w:rPr>
+          <w:lang w:val="el-GR"/>
+        </w:rPr>
+        <w:t xml:space="preserve"> εάν δεν έχει </w:t>
+      </w:r>
+      <w:proofErr w:type="spellStart"/>
+      <w:r>
+        <w:rPr>
+          <w:lang w:val="el-GR"/>
+        </w:rPr>
+        <w:t>ξαναδιενεργηθεί</w:t>
+      </w:r>
+      <w:proofErr w:type="spellEnd"/>
+      <w:r>
+        <w:rPr>
+          <w:lang w:val="el-GR"/>
+        </w:rPr>
+        <w:t xml:space="preserve"> η εν λόγω εξέταση, ορίζεται για ένα μήνα μετά την ημερομηνία του συστήματος κατά τον υπολογισμό.</w:t>
+      </w:r>
+    </w:p>
+    <w:p>
+      <w:pPr>
+        <w:pStyle w:val="ListParagraph"/>
+        <w:spacing w:line="256" w:lineRule="auto"/>
+        <w:jc w:val="both"/>
+        <w:rPr>
+          <w:lang w:val="el-GR"/>
+        </w:rPr>
+      </w:pPr>
+      <w:r>
+        <w:rPr>
+          <w:lang w:val="el-GR"/>
+        </w:rPr>
+        <w:t xml:space="preserve">Αυτές οι επιπλέον τιμές χρησιμοποιούνται για τη δημιουργία των προσωπικών υπενθυμίσεων του χρήστη (βλέπε συστατικό </w:t>
+      </w:r>
+      <w:r>
+        <w:t>Notification</w:t>
+      </w:r>
+      <w:r>
+        <w:rPr>
+          <w:lang w:val="el-GR"/>
+        </w:rPr>
+        <w:t xml:space="preserve"> </w:t>
+      </w:r>
+      <w:r>
+        <w:t>Manager</w:t>
+      </w:r>
+      <w:r>
+        <w:rPr>
+          <w:lang w:val="el-GR"/>
+        </w:rPr>
+        <w:t xml:space="preserve"> </w:t>
+      </w:r>
+      <w:r>
+        <w:t>and</w:t>
+      </w:r>
+      <w:r>
+        <w:rPr>
+          <w:lang w:val="el-GR"/>
+        </w:rPr>
+        <w:t xml:space="preserve"> </w:t>
+      </w:r>
+      <w:r>
+        <w:t>Settings</w:t>
+      </w:r>
+      <w:r>
+        <w:rPr>
+          <w:lang w:val="el-GR"/>
+        </w:rPr>
+        <w:t xml:space="preserve"> για τον τρόπο με τον οποίο χρησιμοποιούνται</w:t>
+      </w:r>
+      <w:r>
+        <w:rPr>
+          <w:lang w:val="el-GR"/>
+        </w:rPr>
+        <w:t>).</w:t>
+      </w:r>
+    </w:p>
+    <w:p>
+      <w:pPr>
+        <w:pStyle w:val="ListParagraph"/>
+        <w:spacing w:line="256" w:lineRule="auto"/>
+        <w:jc w:val="both"/>
+        <w:rPr>
+          <w:lang w:val="el-GR"/>
+        </w:rPr>
+      </w:pPr>
+    </w:p>
+    <w:p>
+      <w:pPr>
+        <w:pStyle w:val="ListParagraph"/>
+        <w:numPr>
+          <w:ilvl w:val="0"/>
+          <w:numId w:val="6"/>
+        </w:numPr>
+        <w:spacing w:line="256" w:lineRule="auto"/>
+        <w:jc w:val="both"/>
+        <w:rPr>
+          <w:b/>
+          <w:lang w:val="el-GR"/>
+        </w:rPr>
+      </w:pPr>
+      <w:r>
+        <w:rPr>
+          <w:b/>
+        </w:rPr>
+        <w:t>General</w:t>
+      </w:r>
+      <w:r>
+        <w:rPr>
+          <w:b/>
+          <w:lang w:val="el-GR"/>
+        </w:rPr>
+        <w:t xml:space="preserve"> </w:t>
+      </w:r>
+      <w:r>
+        <w:rPr>
+          <w:b/>
+        </w:rPr>
+        <w:t>Information</w:t>
+      </w:r>
+      <w:r>
+        <w:rPr>
+          <w:b/>
+          <w:lang w:val="el-GR"/>
+        </w:rPr>
+        <w:t xml:space="preserve">: </w:t>
+      </w:r>
+      <w:r>
+        <w:rPr>
+          <w:lang w:val="el-GR"/>
+        </w:rPr>
+        <w:t>Οι δραστηριότητες που περιλαμβάνονται σε αυτό το συστατικό έχουν σχέση με τη γενική ενημέρωση του χρήστη σε θέματα ειδών καρκίνου, εξετάσεων και τρόπων πρόληψης του καρκίνου (διατροφή και άσκηση). Περιέχονται οι δραστηριότητες:</w:t>
+      </w:r>
+    </w:p>
+    <w:p>
+      <w:pPr>
+        <w:pStyle w:val="ListParagraph"/>
+        <w:numPr>
+          <w:ilvl w:val="1"/>
+          <w:numId w:val="6"/>
+        </w:numPr>
+        <w:spacing w:line="256" w:lineRule="auto"/>
+        <w:jc w:val="both"/>
+        <w:rPr>
+          <w:lang w:val="el-GR"/>
+        </w:rPr>
+      </w:pPr>
+      <w:proofErr w:type="spellStart"/>
+      <w:r>
+        <w:t>GeneralInform</w:t>
+      </w:r>
+      <w:proofErr w:type="spellEnd"/>
+    </w:p>
+    <w:p>
+      <w:pPr>
+        <w:pStyle w:val="ListParagraph"/>
+        <w:numPr>
+          <w:ilvl w:val="1"/>
+          <w:numId w:val="6"/>
+        </w:numPr>
+        <w:spacing w:line="256" w:lineRule="auto"/>
+        <w:jc w:val="both"/>
+        <w:rPr>
+          <w:lang w:val="el-GR"/>
+        </w:rPr>
+      </w:pPr>
+      <w:proofErr w:type="spellStart"/>
+      <w:r>
+        <w:t>CancerList</w:t>
+      </w:r>
+      <w:proofErr w:type="spellEnd"/>
+    </w:p>
+    <w:p>
+      <w:pPr>
+        <w:pStyle w:val="ListParagraph"/>
+        <w:numPr>
+          <w:ilvl w:val="1"/>
+          <w:numId w:val="6"/>
+        </w:numPr>
+        <w:spacing w:line="256" w:lineRule="auto"/>
+        <w:jc w:val="both"/>
+        <w:rPr>
+          <w:lang w:val="el-GR"/>
+        </w:rPr>
+      </w:pPr>
+      <w:proofErr w:type="spellStart"/>
+      <w:r>
+        <w:t>SpecificCancer</w:t>
+      </w:r>
+      <w:proofErr w:type="spellEnd"/>
+    </w:p>
+    <w:p>
+      <w:pPr>
+        <w:pStyle w:val="ListParagraph"/>
+        <w:numPr>
+          <w:ilvl w:val="1"/>
+          <w:numId w:val="6"/>
+        </w:numPr>
+        <w:spacing w:line="256" w:lineRule="auto"/>
+        <w:jc w:val="both"/>
+        <w:rPr>
+          <w:lang w:val="el-GR"/>
+        </w:rPr>
+      </w:pPr>
+      <w:proofErr w:type="spellStart"/>
+      <w:r>
+        <w:t>DietList</w:t>
+      </w:r>
+      <w:proofErr w:type="spellEnd"/>
+    </w:p>
+    <w:p>
+      <w:pPr>
+        <w:pStyle w:val="ListParagraph"/>
+        <w:numPr>
+          <w:ilvl w:val="1"/>
+          <w:numId w:val="6"/>
+        </w:numPr>
+        <w:spacing w:line="256" w:lineRule="auto"/>
+        <w:jc w:val="both"/>
+        <w:rPr>
+          <w:lang w:val="el-GR"/>
+        </w:rPr>
+      </w:pPr>
+      <w:proofErr w:type="spellStart"/>
+      <w:r>
+        <w:t>SpecificDiet</w:t>
+      </w:r>
+      <w:proofErr w:type="spellEnd"/>
+    </w:p>
+    <w:p>
+      <w:pPr>
+        <w:pStyle w:val="ListParagraph"/>
+        <w:numPr>
+          <w:ilvl w:val="1"/>
+          <w:numId w:val="6"/>
+        </w:numPr>
+        <w:spacing w:line="256" w:lineRule="auto"/>
+        <w:jc w:val="both"/>
+        <w:rPr>
+          <w:lang w:val="el-GR"/>
+        </w:rPr>
+      </w:pPr>
+      <w:proofErr w:type="spellStart"/>
+      <w:r>
+        <w:t>ActivityList</w:t>
+      </w:r>
+      <w:proofErr w:type="spellEnd"/>
+    </w:p>
+    <w:p>
+      <w:pPr>
+        <w:pStyle w:val="ListParagraph"/>
+        <w:numPr>
+          <w:ilvl w:val="1"/>
+          <w:numId w:val="6"/>
+        </w:numPr>
+        <w:spacing w:line="256" w:lineRule="auto"/>
+        <w:jc w:val="both"/>
+        <w:rPr>
+          <w:lang w:val="el-GR"/>
+        </w:rPr>
+      </w:pPr>
+      <w:proofErr w:type="spellStart"/>
+      <w:r>
+        <w:t>SpecificActivity</w:t>
+      </w:r>
+      <w:proofErr w:type="spellEnd"/>
+    </w:p>
+    <w:p>
+      <w:pPr>
+        <w:pStyle w:val="ListParagraph"/>
+        <w:spacing w:line="256" w:lineRule="auto"/>
+        <w:jc w:val="both"/>
+        <w:rPr>
+          <w:lang w:val="el-GR"/>
+        </w:rPr>
+      </w:pPr>
+      <w:r>
+        <w:rPr>
+          <w:lang w:val="el-GR"/>
+        </w:rPr>
+        <w:t xml:space="preserve">Μέσω της δραστηριότητας </w:t>
+      </w:r>
+      <w:r>
+        <w:t>a</w:t>
+      </w:r>
+      <w:r>
+        <w:rPr>
+          <w:lang w:val="el-GR"/>
+        </w:rPr>
+        <w:t xml:space="preserve">, </w:t>
+      </w:r>
+      <w:r>
+        <w:rPr>
+          <w:lang w:val="el-GR"/>
+        </w:rPr>
+        <w:t xml:space="preserve">ο χρήστης θα έχει τη δυνατότητα να μεταβεί στις υπόλοιπες δραστηριότητες του συστατικού, ή και σε δραστηριότητες του συστατικού </w:t>
+      </w:r>
+      <w:r>
+        <w:t>Examination</w:t>
+      </w:r>
+      <w:r>
+        <w:rPr>
+          <w:lang w:val="el-GR"/>
+        </w:rPr>
+        <w:t xml:space="preserve"> </w:t>
+      </w:r>
+      <w:r>
+        <w:t>Manager</w:t>
+      </w:r>
+      <w:r>
+        <w:rPr>
+          <w:lang w:val="el-GR"/>
+        </w:rPr>
+        <w:t xml:space="preserve"> (</w:t>
+      </w:r>
+      <w:r>
+        <w:rPr>
+          <w:lang w:val="el-GR"/>
+        </w:rPr>
+        <w:t>όπως έχει περιγραφεί πιο πάνω, στο εν λόγω συστατικό), μέσω του οποίου θα παρέχεται μια γενική πληροφόρηση σχετικά με τις υπάρχουσες εξετάσεις που είναι καταχωρημένες στο σύστημα.</w:t>
+      </w:r>
+    </w:p>
+    <w:p>
+      <w:pPr>
+        <w:pStyle w:val="ListParagraph"/>
+        <w:spacing w:line="256" w:lineRule="auto"/>
+        <w:jc w:val="both"/>
+        <w:rPr>
+          <w:lang w:val="el-GR"/>
+        </w:rPr>
+      </w:pPr>
+      <w:r>
+        <w:rPr>
+          <w:lang w:val="el-GR"/>
+        </w:rPr>
+        <w:t xml:space="preserve">Μέσω των δραστηριοτήτων </w:t>
+      </w:r>
+      <w:r>
+        <w:t>b</w:t>
+      </w:r>
+      <w:r>
+        <w:rPr>
+          <w:lang w:val="el-GR"/>
+        </w:rPr>
+        <w:t>,</w:t>
+      </w:r>
+      <w:r>
+        <w:rPr>
+          <w:lang w:val="el-GR"/>
+        </w:rPr>
+        <w:t xml:space="preserve"> </w:t>
+      </w:r>
+      <w:r>
+        <w:t>c</w:t>
+      </w:r>
+      <w:r>
+        <w:rPr>
+          <w:lang w:val="el-GR"/>
+        </w:rPr>
+        <w:t xml:space="preserve"> </w:t>
+      </w:r>
+      <w:r>
+        <w:rPr>
+          <w:lang w:val="el-GR"/>
+        </w:rPr>
+        <w:t>επιτυγχάνεται η ενημέρωση σχετικά με τα διάφορα είδη καρκίνου και κάποιες ενημερωτικές πληροφορίες σχετικά με το κάθε ένα.</w:t>
+      </w:r>
+    </w:p>
+    <w:p>
+      <w:pPr>
+        <w:pStyle w:val="ListParagraph"/>
+        <w:spacing w:line="256" w:lineRule="auto"/>
+        <w:jc w:val="both"/>
+        <w:rPr>
+          <w:lang w:val="el-GR"/>
+        </w:rPr>
+      </w:pPr>
+      <w:r>
+        <w:rPr>
+          <w:lang w:val="el-GR"/>
+        </w:rPr>
+        <w:t xml:space="preserve">Μέσω των δραστηριοτήτων </w:t>
+      </w:r>
+      <w:r>
+        <w:t>d</w:t>
+      </w:r>
+      <w:r>
+        <w:rPr>
+          <w:lang w:val="el-GR"/>
+        </w:rPr>
+        <w:t>,</w:t>
+      </w:r>
+      <w:r>
+        <w:rPr>
+          <w:lang w:val="el-GR"/>
+        </w:rPr>
+        <w:t xml:space="preserve"> </w:t>
+      </w:r>
+      <w:r>
+        <w:t>e</w:t>
+      </w:r>
+      <w:r>
+        <w:rPr>
+          <w:lang w:val="el-GR"/>
+        </w:rPr>
+        <w:t xml:space="preserve">, </w:t>
+      </w:r>
+      <w:r>
+        <w:t>f</w:t>
+      </w:r>
+      <w:r>
+        <w:rPr>
+          <w:lang w:val="el-GR"/>
+        </w:rPr>
+        <w:t xml:space="preserve">, </w:t>
+      </w:r>
+      <w:r>
+        <w:t>g</w:t>
+      </w:r>
+      <w:r>
+        <w:rPr>
+          <w:lang w:val="el-GR"/>
+        </w:rPr>
+        <w:t xml:space="preserve"> ο χρήστης λαμβάνει κάποιες συστάσεις για καλή διατροφή και σωματική άσκηση, που βοηθούν άμεσα στην </w:t>
+      </w:r>
+      <w:r>
+        <w:rPr>
+          <w:lang w:val="el-GR"/>
+        </w:rPr>
+        <w:t xml:space="preserve">έγκαιρη διάγνωση και </w:t>
+      </w:r>
+      <w:r>
+        <w:rPr>
+          <w:lang w:val="el-GR"/>
+        </w:rPr>
+        <w:t>πρόληψη του καρκίνου, ο οποίος είναι και ο βασικότερος στόχος της υπό κατασκευή εφαρμογής.</w:t>
+      </w:r>
+    </w:p>
+    <w:p>
+      <w:pPr>
+        <w:pStyle w:val="ListParagraph"/>
+        <w:spacing w:line="256" w:lineRule="auto"/>
+        <w:jc w:val="both"/>
+        <w:rPr>
+          <w:lang w:val="el-GR"/>
+        </w:rPr>
+      </w:pPr>
+    </w:p>
+    <w:p>
+      <w:pPr>
+        <w:pStyle w:val="ListParagraph"/>
+        <w:numPr>
+          <w:ilvl w:val="0"/>
+          <w:numId w:val="6"/>
+        </w:numPr>
+        <w:spacing w:line="256" w:lineRule="auto"/>
+        <w:jc w:val="both"/>
+        <w:rPr>
+          <w:b/>
+          <w:lang w:val="el-GR"/>
+        </w:rPr>
+      </w:pPr>
+      <w:r>
+        <w:rPr>
+          <w:b/>
+        </w:rPr>
+        <w:t>Personal</w:t>
+      </w:r>
+      <w:r>
+        <w:rPr>
+          <w:b/>
+          <w:lang w:val="el-GR"/>
+        </w:rPr>
+        <w:t xml:space="preserve"> </w:t>
+      </w:r>
+      <w:r>
+        <w:rPr>
+          <w:b/>
+        </w:rPr>
+        <w:t>Information</w:t>
+      </w:r>
+      <w:r>
+        <w:rPr>
+          <w:b/>
+          <w:lang w:val="el-GR"/>
+        </w:rPr>
+        <w:t xml:space="preserve">: </w:t>
+      </w:r>
+      <w:r>
+        <w:rPr>
+          <w:lang w:val="el-GR"/>
+        </w:rPr>
+        <w:t>Αυτό το συστατικό είναι υπεύθυνο για την παροχή μιας πιο προσωπικής εμπειρίας ανάμεσα στο χρήστη και την εφαρμογή. Περιλαμβάν</w:t>
+      </w:r>
+      <w:r>
+        <w:rPr>
+          <w:lang w:val="el-GR"/>
+        </w:rPr>
+        <w:t>εται η δραστηριότητα</w:t>
+      </w:r>
+      <w:r>
+        <w:rPr>
+          <w:lang w:val="el-GR"/>
+        </w:rPr>
+        <w:t>:</w:t>
+      </w:r>
+    </w:p>
+    <w:p>
+      <w:pPr>
+        <w:pStyle w:val="ListParagraph"/>
+        <w:numPr>
+          <w:ilvl w:val="1"/>
+          <w:numId w:val="6"/>
+        </w:numPr>
+        <w:spacing w:line="256" w:lineRule="auto"/>
+        <w:jc w:val="both"/>
+        <w:rPr>
+          <w:lang w:val="el-GR"/>
+        </w:rPr>
+      </w:pPr>
+      <w:r>
+        <w:t>Personal Inform</w:t>
+      </w:r>
+    </w:p>
+    <w:p>
+      <w:pPr>
+        <w:pStyle w:val="ListParagraph"/>
+        <w:spacing w:line="256" w:lineRule="auto"/>
+        <w:jc w:val="both"/>
+        <w:rPr>
+          <w:lang w:val="el-GR"/>
+        </w:rPr>
+      </w:pPr>
+      <w:r>
+        <w:rPr>
+          <w:lang w:val="el-GR"/>
+        </w:rPr>
+        <w:t xml:space="preserve">Χρησιμοποιούνται επίσης σε </w:t>
+      </w:r>
+      <w:r>
+        <w:rPr>
+          <w:lang w:val="el-GR"/>
+        </w:rPr>
+        <w:t>αρκετό</w:t>
+      </w:r>
+      <w:r>
+        <w:rPr>
+          <w:lang w:val="el-GR"/>
+        </w:rPr>
+        <w:t xml:space="preserve"> βαθμό </w:t>
+      </w:r>
+      <w:r>
+        <w:rPr>
+          <w:lang w:val="el-GR"/>
+        </w:rPr>
+        <w:t xml:space="preserve">κάποιες </w:t>
+      </w:r>
+      <w:r>
+        <w:rPr>
+          <w:lang w:val="el-GR"/>
+        </w:rPr>
+        <w:t>δραστ</w:t>
+      </w:r>
+      <w:r>
+        <w:rPr>
+          <w:lang w:val="el-GR"/>
+        </w:rPr>
+        <w:t>ηριότητες</w:t>
+      </w:r>
+      <w:r>
+        <w:rPr>
+          <w:lang w:val="el-GR"/>
+        </w:rPr>
+        <w:t xml:space="preserve"> των συστατικών </w:t>
+      </w:r>
+      <w:r>
+        <w:t>Examination</w:t>
+      </w:r>
+      <w:r>
+        <w:rPr>
+          <w:lang w:val="el-GR"/>
+        </w:rPr>
+        <w:t xml:space="preserve"> </w:t>
+      </w:r>
+      <w:r>
+        <w:t>Manager</w:t>
+      </w:r>
+      <w:r>
+        <w:rPr>
+          <w:lang w:val="el-GR"/>
+        </w:rPr>
+        <w:t xml:space="preserve"> και</w:t>
+      </w:r>
+      <w:r>
+        <w:rPr>
+          <w:lang w:val="el-GR"/>
+        </w:rPr>
+        <w:t xml:space="preserve"> </w:t>
+      </w:r>
+      <w:r>
+        <w:t>User</w:t>
+      </w:r>
+      <w:r>
+        <w:rPr>
+          <w:lang w:val="el-GR"/>
+        </w:rPr>
+        <w:t xml:space="preserve"> </w:t>
+      </w:r>
+      <w:r>
+        <w:t>Data</w:t>
+      </w:r>
+      <w:r>
+        <w:rPr>
+          <w:lang w:val="el-GR"/>
+        </w:rPr>
+        <w:t xml:space="preserve"> </w:t>
+      </w:r>
+      <w:r>
+        <w:t>and</w:t>
+      </w:r>
+      <w:r>
+        <w:rPr>
+          <w:lang w:val="el-GR"/>
+        </w:rPr>
+        <w:t xml:space="preserve"> </w:t>
+      </w:r>
+      <w:r>
+        <w:t>Settings</w:t>
+      </w:r>
+      <w:r>
+        <w:rPr>
+          <w:lang w:val="el-GR"/>
+        </w:rPr>
+        <w:t>.</w:t>
+      </w:r>
+    </w:p>
+    <w:p>
+      <w:pPr>
+        <w:pStyle w:val="ListParagraph"/>
+        <w:spacing w:line="256" w:lineRule="auto"/>
+        <w:jc w:val="both"/>
+        <w:rPr>
+          <w:lang w:val="el-GR"/>
+        </w:rPr>
+      </w:pPr>
+      <w:r>
+        <w:rPr>
+          <w:lang w:val="el-GR"/>
+        </w:rPr>
+        <w:t xml:space="preserve">Την πρώτη φορά πρόσβασης του χρήστη σε αυτή τη λειτουργία, ο τελευταίος καλείται να συμπληρώσει μια φόρμα με τα προσωπικά του στοιχεία, βάσει των οποίων γίνονται οι απαραίτητοι υπολογισμοί για παραγωγή της λίστας των προτεινόμενων εξετάσεων για </w:t>
+      </w:r>
+      <w:r>
+        <w:rPr>
+          <w:lang w:val="el-GR"/>
+        </w:rPr>
+        <w:lastRenderedPageBreak/>
+        <w:t>το συγκεκριμένο χρήστη. Αυτοί οι αλγόριθμοι υπολογισμού περιλαμβάνονται επίσης σε αυτό το συστατικό.</w:t>
+      </w:r>
+    </w:p>
+    <w:p>
+      <w:pPr>
+        <w:pStyle w:val="ListParagraph"/>
+        <w:spacing w:line="256" w:lineRule="auto"/>
+        <w:jc w:val="both"/>
+        <w:rPr>
+          <w:lang w:val="el-GR"/>
+        </w:rPr>
+      </w:pPr>
+      <w:r>
+        <w:rPr>
+          <w:lang w:val="el-GR"/>
+        </w:rPr>
+        <w:t xml:space="preserve">Με την εισαγωγή τους, τα προσωπικά δεδομένα του χρήστη στέλνονται σε μια δραστηριότητα του συστατικού </w:t>
+      </w:r>
+      <w:r>
+        <w:t>User</w:t>
+      </w:r>
+      <w:r>
+        <w:rPr>
+          <w:lang w:val="el-GR"/>
+        </w:rPr>
+        <w:t xml:space="preserve"> </w:t>
+      </w:r>
+      <w:r>
+        <w:t>Data</w:t>
+      </w:r>
+      <w:r>
+        <w:rPr>
+          <w:lang w:val="el-GR"/>
+        </w:rPr>
+        <w:t xml:space="preserve"> </w:t>
+      </w:r>
+      <w:r>
+        <w:t>and</w:t>
+      </w:r>
+      <w:r>
+        <w:rPr>
+          <w:lang w:val="el-GR"/>
+        </w:rPr>
+        <w:t xml:space="preserve"> </w:t>
+      </w:r>
+      <w:r>
+        <w:t>Settings</w:t>
+      </w:r>
+      <w:r>
+        <w:rPr>
+          <w:lang w:val="el-GR"/>
+        </w:rPr>
+        <w:t xml:space="preserve"> για αποθήκευση (με την τρέχουσα υλοποίηση θα γίνεται σε ένα αρχείο κειμένου, βλέπε και το εν λόγω συστατικό). </w:t>
+      </w:r>
+    </w:p>
+    <w:p>
+      <w:pPr>
+        <w:pStyle w:val="ListParagraph"/>
+        <w:spacing w:line="256" w:lineRule="auto"/>
+        <w:jc w:val="both"/>
+        <w:rPr>
+          <w:lang w:val="el-GR"/>
+        </w:rPr>
+      </w:pPr>
+      <w:r>
+        <w:rPr>
+          <w:lang w:val="el-GR"/>
+        </w:rPr>
+        <w:t xml:space="preserve">Βάσει των αποτελεσμάτων των αλγορίθμων, χρησιμοποιούνται δραστηριότητες του συστατικού </w:t>
+      </w:r>
+      <w:r>
+        <w:t>Examination</w:t>
+      </w:r>
+      <w:r>
+        <w:rPr>
+          <w:lang w:val="el-GR"/>
+        </w:rPr>
+        <w:t xml:space="preserve"> </w:t>
+      </w:r>
+      <w:r>
+        <w:t>Manager</w:t>
+      </w:r>
+      <w:r>
+        <w:rPr>
+          <w:lang w:val="el-GR"/>
+        </w:rPr>
+        <w:t xml:space="preserve"> </w:t>
+      </w:r>
+      <w:r>
+        <w:rPr>
+          <w:lang w:val="el-GR"/>
+        </w:rPr>
+        <w:t xml:space="preserve">για να εμφανιστούν οι εξετάσεις που προτείνονται στο συγκεκριμένο χρήστη της εφαρμογής, όπως περιγράφονται πιο πάνω στο αναφερθέν συστατικό. </w:t>
+      </w:r>
+    </w:p>
+    <w:p>
+      <w:pPr>
+        <w:pStyle w:val="ListParagraph"/>
+        <w:spacing w:line="256" w:lineRule="auto"/>
+        <w:jc w:val="both"/>
+        <w:rPr>
+          <w:lang w:val="el-GR"/>
+        </w:rPr>
+      </w:pPr>
+      <w:r>
+        <w:rPr>
+          <w:lang w:val="el-GR"/>
+        </w:rPr>
+        <w:t xml:space="preserve">Ο χρήστης δεν θα κληθεί να ξανασυμπληρώσει την φόρμα εισαγωγής προσωπικών στοιχείων ως μέρος αυτού του συστατικού, εκτός εάν έχει γίνει επανακαθορισμός </w:t>
+      </w:r>
+      <w:r>
+        <w:rPr>
+          <w:lang w:val="el-GR"/>
+        </w:rPr>
+        <w:t>(</w:t>
+      </w:r>
+      <w:r>
+        <w:t>reset</w:t>
+      </w:r>
+      <w:r>
+        <w:rPr>
+          <w:lang w:val="el-GR"/>
+        </w:rPr>
+        <w:t xml:space="preserve">) αυτών των στοιχείων ως μέρος των δραστηριοτήτων του συστατικού </w:t>
+      </w:r>
+      <w:r>
+        <w:t>User</w:t>
+      </w:r>
+      <w:r>
+        <w:rPr>
+          <w:lang w:val="el-GR"/>
+        </w:rPr>
+        <w:t xml:space="preserve"> </w:t>
+      </w:r>
+      <w:r>
+        <w:t>Data</w:t>
+      </w:r>
+      <w:r>
+        <w:rPr>
+          <w:lang w:val="el-GR"/>
+        </w:rPr>
+        <w:t xml:space="preserve"> </w:t>
+      </w:r>
+      <w:r>
+        <w:t>and</w:t>
+      </w:r>
+      <w:r>
+        <w:rPr>
+          <w:lang w:val="el-GR"/>
+        </w:rPr>
+        <w:t xml:space="preserve"> </w:t>
+      </w:r>
+      <w:r>
+        <w:t>Settings</w:t>
+      </w:r>
+      <w:r>
+        <w:rPr>
+          <w:lang w:val="el-GR"/>
+        </w:rPr>
+        <w:t>.</w:t>
+      </w:r>
+    </w:p>
+    <w:p>
+      <w:pPr>
+        <w:pStyle w:val="ListParagraph"/>
+        <w:spacing w:line="256" w:lineRule="auto"/>
+        <w:jc w:val="both"/>
+        <w:rPr>
+          <w:lang w:val="el-GR"/>
+        </w:rPr>
+      </w:pPr>
+      <w:r>
+        <w:rPr>
+          <w:lang w:val="el-GR"/>
+        </w:rPr>
+        <w:t xml:space="preserve">Οι αλγόριθμοι υπολογισμού των προτεινόμενων εξετάσεων θα τρέχουν κάθε φορά που γίνεται αλλαγή των πιο πάνω προσωπικών στοιχείων του χρήστη, είτε αυτή η αλλαγή γίνεται ως μέρος των δραστηριοτήτων αυτού του συστατικού ή του συστατικού </w:t>
+      </w:r>
+      <w:r>
+        <w:t>User</w:t>
+      </w:r>
+      <w:r>
+        <w:rPr>
+          <w:lang w:val="el-GR"/>
+        </w:rPr>
+        <w:t xml:space="preserve"> </w:t>
+      </w:r>
+      <w:r>
+        <w:t>Data</w:t>
+      </w:r>
+      <w:r>
+        <w:rPr>
+          <w:lang w:val="el-GR"/>
+        </w:rPr>
+        <w:t xml:space="preserve"> </w:t>
+      </w:r>
+      <w:r>
+        <w:t>and</w:t>
+      </w:r>
+      <w:r>
+        <w:rPr>
+          <w:lang w:val="el-GR"/>
+        </w:rPr>
+        <w:t xml:space="preserve"> </w:t>
+      </w:r>
+      <w:r>
+        <w:t>Settings</w:t>
+      </w:r>
+      <w:r>
+        <w:rPr>
+          <w:lang w:val="el-GR"/>
+        </w:rPr>
+        <w:t>.</w:t>
+      </w:r>
+    </w:p>
+    <w:p>
+      <w:pPr>
+        <w:pStyle w:val="ListParagraph"/>
+        <w:spacing w:line="256" w:lineRule="auto"/>
+        <w:jc w:val="both"/>
+        <w:rPr>
+          <w:lang w:val="el-GR"/>
+        </w:rPr>
+      </w:pPr>
+    </w:p>
+    <w:p>
+      <w:pPr>
+        <w:pStyle w:val="ListParagraph"/>
+        <w:numPr>
+          <w:ilvl w:val="0"/>
+          <w:numId w:val="6"/>
+        </w:numPr>
+        <w:spacing w:line="256" w:lineRule="auto"/>
+        <w:jc w:val="both"/>
+        <w:rPr>
+          <w:b/>
+          <w:lang w:val="el-GR"/>
+        </w:rPr>
+      </w:pPr>
+      <w:r>
+        <w:rPr>
+          <w:b/>
+        </w:rPr>
+        <w:t>User</w:t>
+      </w:r>
+      <w:r>
+        <w:rPr>
+          <w:b/>
+          <w:lang w:val="el-GR"/>
+        </w:rPr>
+        <w:t xml:space="preserve"> </w:t>
+      </w:r>
+      <w:r>
+        <w:rPr>
+          <w:b/>
+        </w:rPr>
+        <w:t>Data</w:t>
+      </w:r>
+      <w:r>
+        <w:rPr>
+          <w:b/>
+          <w:lang w:val="el-GR"/>
+        </w:rPr>
+        <w:t xml:space="preserve"> </w:t>
+      </w:r>
+      <w:r>
+        <w:rPr>
+          <w:b/>
+        </w:rPr>
+        <w:t>and</w:t>
+      </w:r>
+      <w:r>
+        <w:rPr>
+          <w:b/>
+          <w:lang w:val="el-GR"/>
+        </w:rPr>
+        <w:t xml:space="preserve"> </w:t>
+      </w:r>
+      <w:r>
+        <w:rPr>
+          <w:b/>
+        </w:rPr>
+        <w:t>Settings</w:t>
+      </w:r>
+      <w:r>
+        <w:rPr>
+          <w:b/>
+          <w:lang w:val="el-GR"/>
+        </w:rPr>
+        <w:t xml:space="preserve">: </w:t>
+      </w:r>
+      <w:r>
+        <w:rPr>
+          <w:lang w:val="el-GR"/>
+        </w:rPr>
+        <w:t>Σε</w:t>
+      </w:r>
+      <w:r>
+        <w:rPr>
+          <w:lang w:val="el-GR"/>
+        </w:rPr>
+        <w:t xml:space="preserve"> </w:t>
+      </w:r>
+      <w:r>
+        <w:rPr>
+          <w:lang w:val="el-GR"/>
+        </w:rPr>
+        <w:t xml:space="preserve">αυτό το συστατικό περιέχονται δραστηριότητες που είναι υπεύθυνες για την αποθήκευση των προσωπικών δεδομένων του χρήστη, που εισάγονται μέσω δραστηριοτήτων του συστατικού </w:t>
+      </w:r>
+      <w:r>
+        <w:t>Personal</w:t>
+      </w:r>
+      <w:r>
+        <w:rPr>
+          <w:lang w:val="el-GR"/>
+        </w:rPr>
+        <w:t xml:space="preserve"> </w:t>
+      </w:r>
+      <w:r>
+        <w:t>Information</w:t>
+      </w:r>
+      <w:r>
+        <w:rPr>
+          <w:lang w:val="el-GR"/>
+        </w:rPr>
+        <w:t>, καθώς και για την τροποποίηση και επανακαθορισμό (</w:t>
+      </w:r>
+      <w:r>
+        <w:t>reset</w:t>
+      </w:r>
+      <w:r>
+        <w:rPr>
+          <w:lang w:val="el-GR"/>
+        </w:rPr>
+        <w:t>)</w:t>
+      </w:r>
+      <w:r>
+        <w:rPr>
+          <w:lang w:val="el-GR"/>
+        </w:rPr>
+        <w:t xml:space="preserve"> τους, που αποτελούν δηλαδή ένα μέρος της οθόνης ρυθμίσεων της εφαρμογής. Συγκεκριμένα περιλαμβάνονται οι δραστηριότητες:</w:t>
+      </w:r>
+    </w:p>
+    <w:p>
+      <w:pPr>
+        <w:pStyle w:val="ListParagraph"/>
+        <w:numPr>
+          <w:ilvl w:val="1"/>
+          <w:numId w:val="6"/>
+        </w:numPr>
+        <w:spacing w:line="256" w:lineRule="auto"/>
+        <w:jc w:val="both"/>
+        <w:rPr>
+          <w:lang w:val="el-GR"/>
+        </w:rPr>
+      </w:pPr>
+      <w:proofErr w:type="spellStart"/>
+      <w:r>
+        <w:t>UserData</w:t>
+      </w:r>
+      <w:proofErr w:type="spellEnd"/>
+    </w:p>
+    <w:p>
+      <w:pPr>
+        <w:pStyle w:val="ListParagraph"/>
+        <w:numPr>
+          <w:ilvl w:val="1"/>
+          <w:numId w:val="6"/>
+        </w:numPr>
+        <w:spacing w:line="256" w:lineRule="auto"/>
+        <w:jc w:val="both"/>
+        <w:rPr>
+          <w:lang w:val="el-GR"/>
+        </w:rPr>
+      </w:pPr>
+      <w:proofErr w:type="spellStart"/>
+      <w:r>
+        <w:t>SettingsData</w:t>
+      </w:r>
+      <w:proofErr w:type="spellEnd"/>
+    </w:p>
+    <w:p>
+      <w:pPr>
+        <w:pStyle w:val="ListParagraph"/>
+        <w:spacing w:line="256" w:lineRule="auto"/>
+        <w:jc w:val="both"/>
+        <w:rPr>
+          <w:lang w:val="el-GR"/>
+        </w:rPr>
+      </w:pPr>
+      <w:r>
+        <w:rPr>
+          <w:lang w:val="el-GR"/>
+        </w:rPr>
+        <w:t xml:space="preserve">Επίσης χρησιμοποιούνται σε αρκετό βαθμό αποτελέσματα δραστηριοτήτων του συστατικού </w:t>
+      </w:r>
+      <w:r>
+        <w:t>Personal</w:t>
+      </w:r>
+      <w:r>
+        <w:rPr>
+          <w:lang w:val="el-GR"/>
+        </w:rPr>
+        <w:t xml:space="preserve"> </w:t>
+      </w:r>
+      <w:r>
+        <w:t>Information</w:t>
+      </w:r>
+      <w:r>
+        <w:rPr>
+          <w:lang w:val="el-GR"/>
+        </w:rPr>
+        <w:t>.</w:t>
+      </w:r>
+    </w:p>
+    <w:p>
+      <w:pPr>
+        <w:pStyle w:val="ListParagraph"/>
+        <w:spacing w:line="256" w:lineRule="auto"/>
+        <w:jc w:val="both"/>
+        <w:rPr>
+          <w:lang w:val="el-GR"/>
+        </w:rPr>
+      </w:pPr>
+      <w:r>
+        <w:rPr>
+          <w:lang w:val="el-GR"/>
+        </w:rPr>
+        <w:t xml:space="preserve">Η δραστηριότητα </w:t>
+      </w:r>
+      <w:r>
+        <w:t>a</w:t>
+      </w:r>
+      <w:r>
+        <w:rPr>
+          <w:lang w:val="el-GR"/>
+        </w:rPr>
+        <w:t xml:space="preserve"> </w:t>
+      </w:r>
+      <w:r>
+        <w:rPr>
+          <w:lang w:val="el-GR"/>
+        </w:rPr>
+        <w:t xml:space="preserve">είναι υπεύθυνη αποκλειστικά για την αποθήκευση των προσωπικών στοιχείων του χρήστη σε ένα αρχείο κειμένου, το οποίο θα δημιουργείται την πρώτη φορά που ο χρήστης εισάγει αυτά τα δεδομένα σε δραστηριότητες του συστατικού </w:t>
+      </w:r>
+      <w:r>
+        <w:t>Personal</w:t>
+      </w:r>
+      <w:r>
+        <w:rPr>
+          <w:lang w:val="el-GR"/>
+        </w:rPr>
+        <w:t xml:space="preserve"> </w:t>
+      </w:r>
+      <w:r>
+        <w:t>Information</w:t>
+      </w:r>
+      <w:r>
+        <w:rPr>
+          <w:lang w:val="el-GR"/>
+        </w:rPr>
+        <w:t>.</w:t>
+      </w:r>
+      <w:r>
+        <w:rPr>
+          <w:lang w:val="el-GR"/>
+        </w:rPr>
+        <w:t xml:space="preserve"> </w:t>
+      </w:r>
+    </w:p>
+    <w:p>
+      <w:pPr>
+        <w:pStyle w:val="ListParagraph"/>
+        <w:spacing w:line="256" w:lineRule="auto"/>
+        <w:jc w:val="both"/>
+        <w:rPr>
+          <w:lang w:val="el-GR"/>
+        </w:rPr>
+      </w:pPr>
+      <w:r>
+        <w:rPr>
+          <w:lang w:val="el-GR"/>
+        </w:rPr>
+        <w:t xml:space="preserve">Το αρχείο αυτό θα ενημερώνεται σε περίπτωση ενημέρωσης των προσωπικών δεδομένων του χρήστη, λειτουργία που παρέχεται από τη δραστηριότητα </w:t>
+      </w:r>
+      <w:r>
+        <w:t>b</w:t>
+      </w:r>
+      <w:r>
+        <w:rPr>
+          <w:lang w:val="el-GR"/>
+        </w:rPr>
+        <w:t>.</w:t>
+      </w:r>
+      <w:r>
+        <w:rPr>
+          <w:lang w:val="el-GR"/>
+        </w:rPr>
+        <w:t xml:space="preserve"> Επίσης θα ενημερώνονται και δραστηριότητες του συστατικού </w:t>
+      </w:r>
+      <w:r>
+        <w:t>Personal</w:t>
+      </w:r>
+      <w:r>
+        <w:rPr>
+          <w:lang w:val="el-GR"/>
+        </w:rPr>
+        <w:t xml:space="preserve"> </w:t>
+      </w:r>
+      <w:r>
+        <w:t>Information</w:t>
+      </w:r>
+      <w:r>
+        <w:rPr>
+          <w:lang w:val="el-GR"/>
+        </w:rPr>
+        <w:t xml:space="preserve"> για να γίνει ο απαραίτητος επαναπροσδιορισμός των προτεινόμενων εξετάσεων (όπως περιεγράφηκε προηγουμένως στο αναφερθέν συστατικό).</w:t>
+      </w:r>
+    </w:p>
+    <w:p>
+      <w:pPr>
+        <w:pStyle w:val="ListParagraph"/>
+        <w:spacing w:line="256" w:lineRule="auto"/>
+        <w:jc w:val="both"/>
+        <w:rPr>
+          <w:lang w:val="el-GR"/>
+        </w:rPr>
+      </w:pPr>
+    </w:p>
+    <w:p>
+      <w:pPr>
+        <w:pStyle w:val="ListParagraph"/>
+        <w:numPr>
+          <w:ilvl w:val="0"/>
+          <w:numId w:val="6"/>
+        </w:numPr>
+        <w:spacing w:line="256" w:lineRule="auto"/>
+        <w:jc w:val="both"/>
+        <w:rPr>
+          <w:b/>
+          <w:lang w:val="el-GR"/>
+        </w:rPr>
+      </w:pPr>
+      <w:r>
+        <w:rPr>
+          <w:b/>
+        </w:rPr>
+        <w:t>Notification</w:t>
+      </w:r>
+      <w:r>
+        <w:rPr>
+          <w:b/>
+          <w:lang w:val="el-GR"/>
+        </w:rPr>
+        <w:t xml:space="preserve"> </w:t>
+      </w:r>
+      <w:r>
+        <w:rPr>
+          <w:b/>
+        </w:rPr>
+        <w:t>Manager</w:t>
+      </w:r>
+      <w:r>
+        <w:rPr>
+          <w:b/>
+          <w:lang w:val="el-GR"/>
+        </w:rPr>
+        <w:t xml:space="preserve"> </w:t>
+      </w:r>
+      <w:r>
+        <w:rPr>
+          <w:b/>
+        </w:rPr>
+        <w:t>and</w:t>
+      </w:r>
+      <w:r>
+        <w:rPr>
+          <w:b/>
+          <w:lang w:val="el-GR"/>
+        </w:rPr>
+        <w:t xml:space="preserve"> </w:t>
+      </w:r>
+      <w:r>
+        <w:rPr>
+          <w:b/>
+        </w:rPr>
+        <w:t>Settings</w:t>
+      </w:r>
+      <w:r>
+        <w:rPr>
+          <w:b/>
+          <w:lang w:val="el-GR"/>
+        </w:rPr>
+        <w:t xml:space="preserve">: </w:t>
+      </w:r>
+      <w:r>
+        <w:rPr>
+          <w:lang w:val="el-GR"/>
+        </w:rPr>
+        <w:t>Οι</w:t>
+      </w:r>
+      <w:r>
+        <w:rPr>
+          <w:lang w:val="el-GR"/>
+        </w:rPr>
+        <w:t xml:space="preserve"> </w:t>
+      </w:r>
+      <w:r>
+        <w:rPr>
+          <w:lang w:val="el-GR"/>
+        </w:rPr>
+        <w:t>δραστηριότητες που περιλαμβάνονται σε αυτό το συστατικό είναι υπεύθυνες για τη λειτουργία αποστολής προσωπικών υπενθυμίσεων (</w:t>
+      </w:r>
+      <w:r>
+        <w:t>push</w:t>
+      </w:r>
+      <w:r>
+        <w:rPr>
+          <w:lang w:val="el-GR"/>
+        </w:rPr>
+        <w:t xml:space="preserve"> </w:t>
+      </w:r>
+      <w:r>
+        <w:t>notifications</w:t>
+      </w:r>
+      <w:r>
+        <w:rPr>
+          <w:lang w:val="el-GR"/>
+        </w:rPr>
+        <w:t>)</w:t>
+      </w:r>
+      <w:r>
+        <w:rPr>
+          <w:lang w:val="el-GR"/>
+        </w:rPr>
+        <w:t xml:space="preserve"> στο χρήστη για πραγμάτωση κάθε μιας από τις προτεινόμενες εξετάσεις, κάτι που εξυπηρετεί άμεσα τον κύριο στόχο της εφαρμογής που είναι η έγκαιρη πρόληψη και διάγνωση του καρκίνου. Περιέχονται οι δραστηριότητες:</w:t>
+      </w:r>
+    </w:p>
+    <w:p>
+      <w:pPr>
+        <w:pStyle w:val="ListParagraph"/>
+        <w:numPr>
+          <w:ilvl w:val="1"/>
+          <w:numId w:val="6"/>
+        </w:numPr>
+        <w:spacing w:line="256" w:lineRule="auto"/>
+        <w:jc w:val="both"/>
+        <w:rPr>
+          <w:lang w:val="el-GR"/>
+        </w:rPr>
+      </w:pPr>
+      <w:proofErr w:type="spellStart"/>
+      <w:r>
+        <w:rPr>
+          <w:rFonts w:ascii="Calibri" w:hAnsi="Calibri" w:cs="Calibri"/>
+        </w:rPr>
+        <w:t>SettingsNotification</w:t>
+      </w:r>
+      <w:proofErr w:type="spellEnd"/>
+      <w:r>
+        <w:rPr>
+          <w:rFonts w:ascii="Calibri" w:hAnsi="Calibri" w:cs="Calibri"/>
+        </w:rPr>
+        <w:t xml:space="preserve"> </w:t>
+      </w:r>
+    </w:p>
+    <w:p>
+      <w:pPr>
+        <w:pStyle w:val="ListParagraph"/>
+        <w:numPr>
+          <w:ilvl w:val="1"/>
+          <w:numId w:val="6"/>
+        </w:numPr>
+        <w:spacing w:line="256" w:lineRule="auto"/>
+        <w:jc w:val="both"/>
+        <w:rPr>
+          <w:lang w:val="el-GR"/>
+        </w:rPr>
+      </w:pPr>
+      <w:proofErr w:type="spellStart"/>
+      <w:r>
+        <w:rPr>
+          <w:rFonts w:ascii="Calibri" w:hAnsi="Calibri" w:cs="Calibri"/>
+        </w:rPr>
+        <w:lastRenderedPageBreak/>
+        <w:t>ActivityNotification</w:t>
+      </w:r>
+    </w:p>
+    <w:p>
+      <w:pPr>
+        <w:pStyle w:val="ListParagraph"/>
+        <w:numPr>
+          <w:ilvl w:val="1"/>
+          <w:numId w:val="6"/>
+        </w:numPr>
+        <w:spacing w:line="256" w:lineRule="auto"/>
+        <w:jc w:val="both"/>
+        <w:rPr>
+          <w:lang w:val="el-GR"/>
+        </w:rPr>
+      </w:pPr>
+      <w:r>
+        <w:rPr>
+          <w:rFonts w:ascii="Calibri" w:hAnsi="Calibri" w:cs="Calibri"/>
+        </w:rPr>
+        <w:t>ActivityNotificationService</w:t>
+      </w:r>
+      <w:proofErr w:type="spellEnd"/>
+    </w:p>
+    <w:p>
+      <w:pPr>
+        <w:pStyle w:val="ListParagraph"/>
+        <w:spacing w:line="256" w:lineRule="auto"/>
+        <w:jc w:val="both"/>
+        <w:rPr>
+          <w:rFonts w:ascii="Calibri" w:hAnsi="Calibri" w:cs="Calibri"/>
+          <w:lang w:val="el-GR"/>
+        </w:rPr>
+      </w:pPr>
+      <w:r>
+        <w:rPr>
+          <w:rFonts w:ascii="Calibri" w:hAnsi="Calibri" w:cs="Calibri"/>
+          <w:lang w:val="el-GR"/>
+        </w:rPr>
+        <w:t xml:space="preserve">Οι δραστηριότητες </w:t>
+      </w:r>
+      <w:r>
+        <w:rPr>
+          <w:rFonts w:ascii="Calibri" w:hAnsi="Calibri" w:cs="Calibri"/>
+        </w:rPr>
+        <w:t>b</w:t>
+      </w:r>
+      <w:r>
+        <w:rPr>
+          <w:rFonts w:ascii="Calibri" w:hAnsi="Calibri" w:cs="Calibri"/>
+          <w:lang w:val="el-GR"/>
+        </w:rPr>
+        <w:t>,</w:t>
+      </w:r>
+      <w:r>
+        <w:rPr>
+          <w:rFonts w:ascii="Calibri" w:hAnsi="Calibri" w:cs="Calibri"/>
+          <w:lang w:val="el-GR"/>
+        </w:rPr>
+        <w:t xml:space="preserve"> </w:t>
+      </w:r>
+      <w:r>
+        <w:rPr>
+          <w:rFonts w:ascii="Calibri" w:hAnsi="Calibri" w:cs="Calibri"/>
+        </w:rPr>
+        <w:t>c</w:t>
+      </w:r>
+      <w:r>
+        <w:rPr>
+          <w:rFonts w:ascii="Calibri" w:hAnsi="Calibri" w:cs="Calibri"/>
+          <w:lang w:val="el-GR"/>
+        </w:rPr>
+        <w:t xml:space="preserve"> </w:t>
+      </w:r>
+      <w:r>
+        <w:rPr>
+          <w:rFonts w:ascii="Calibri" w:hAnsi="Calibri" w:cs="Calibri"/>
+          <w:lang w:val="el-GR"/>
+        </w:rPr>
+        <w:t xml:space="preserve">είναι υπεύθυνες για τη δημιουργία των υπενθυμίσεων βάσει των προτεινόμενων εξετάσεων για το συγκεκριμένο χρήστη, όπως αυτές υπάρχουν ως μέρος του συστατικού </w:t>
+      </w:r>
+      <w:r>
+        <w:rPr>
+          <w:rFonts w:ascii="Calibri" w:hAnsi="Calibri" w:cs="Calibri"/>
+        </w:rPr>
+        <w:t>Examination</w:t>
+      </w:r>
+      <w:r>
+        <w:rPr>
+          <w:rFonts w:ascii="Calibri" w:hAnsi="Calibri" w:cs="Calibri"/>
+          <w:lang w:val="el-GR"/>
+        </w:rPr>
+        <w:t xml:space="preserve"> </w:t>
+      </w:r>
+      <w:r>
+        <w:rPr>
+          <w:rFonts w:ascii="Calibri" w:hAnsi="Calibri" w:cs="Calibri"/>
+        </w:rPr>
+        <w:t>Manager</w:t>
+      </w:r>
+      <w:r>
+        <w:rPr>
+          <w:rFonts w:ascii="Calibri" w:hAnsi="Calibri" w:cs="Calibri"/>
+          <w:lang w:val="el-GR"/>
+        </w:rPr>
+        <w:t xml:space="preserve"> (</w:t>
+      </w:r>
+      <w:r>
+        <w:rPr>
+          <w:rFonts w:ascii="Calibri" w:hAnsi="Calibri" w:cs="Calibri"/>
+          <w:lang w:val="el-GR"/>
+        </w:rPr>
+        <w:t xml:space="preserve">όπως περιεγράφηκε προηγουμένως, υπολογίζονται ως μέρος του συστατικού </w:t>
+      </w:r>
+      <w:r>
+        <w:rPr>
+          <w:rFonts w:ascii="Calibri" w:hAnsi="Calibri" w:cs="Calibri"/>
+        </w:rPr>
+        <w:t>Personal</w:t>
+      </w:r>
+      <w:r>
+        <w:rPr>
+          <w:rFonts w:ascii="Calibri" w:hAnsi="Calibri" w:cs="Calibri"/>
+          <w:lang w:val="el-GR"/>
+        </w:rPr>
+        <w:t xml:space="preserve"> </w:t>
+      </w:r>
+      <w:r>
+        <w:rPr>
+          <w:rFonts w:ascii="Calibri" w:hAnsi="Calibri" w:cs="Calibri"/>
+        </w:rPr>
+        <w:t>Information</w:t>
+      </w:r>
+      <w:r>
+        <w:rPr>
+          <w:rFonts w:ascii="Calibri" w:hAnsi="Calibri" w:cs="Calibri"/>
+          <w:lang w:val="el-GR"/>
+        </w:rPr>
+        <w:t xml:space="preserve">). </w:t>
+      </w:r>
+    </w:p>
+    <w:p>
+      <w:pPr>
+        <w:pStyle w:val="ListParagraph"/>
+        <w:spacing w:line="256" w:lineRule="auto"/>
+        <w:jc w:val="both"/>
+        <w:rPr>
+          <w:rFonts w:ascii="Calibri" w:hAnsi="Calibri" w:cs="Calibri"/>
+          <w:lang w:val="el-GR"/>
+        </w:rPr>
+      </w:pPr>
+      <w:r>
+        <w:rPr>
+          <w:rFonts w:ascii="Calibri" w:hAnsi="Calibri" w:cs="Calibri"/>
+          <w:lang w:val="el-GR"/>
+        </w:rPr>
+        <w:t xml:space="preserve">Για κάθε μια από τις εξετάσεις θα στέλνονται 2 ειδών υπενθυμίσεις, βάσει των τιμών των </w:t>
+      </w:r>
+      <w:r>
+        <w:rPr>
+          <w:rFonts w:ascii="Calibri" w:hAnsi="Calibri" w:cs="Calibri"/>
+          <w:lang w:val="el-GR"/>
+        </w:rPr>
+        <w:t xml:space="preserve">2 </w:t>
+      </w:r>
+      <w:r>
+        <w:rPr>
+          <w:rFonts w:ascii="Calibri" w:hAnsi="Calibri" w:cs="Calibri"/>
+          <w:lang w:val="el-GR"/>
+        </w:rPr>
+        <w:t xml:space="preserve">μεταβλητών των εν λόγω εξετάσεων, όπως περιεγράφηκαν στο συστατικό </w:t>
+      </w:r>
+      <w:r>
+        <w:rPr>
+          <w:rFonts w:ascii="Calibri" w:hAnsi="Calibri" w:cs="Calibri"/>
+        </w:rPr>
+        <w:t>Examination</w:t>
+      </w:r>
+      <w:r>
+        <w:rPr>
+          <w:rFonts w:ascii="Calibri" w:hAnsi="Calibri" w:cs="Calibri"/>
+          <w:lang w:val="el-GR"/>
+        </w:rPr>
+        <w:t xml:space="preserve"> </w:t>
+      </w:r>
+      <w:r>
+        <w:rPr>
+          <w:rFonts w:ascii="Calibri" w:hAnsi="Calibri" w:cs="Calibri"/>
+        </w:rPr>
+        <w:t>Manager</w:t>
+      </w:r>
+      <w:r>
+        <w:rPr>
+          <w:rFonts w:ascii="Calibri" w:hAnsi="Calibri" w:cs="Calibri"/>
+          <w:lang w:val="el-GR"/>
+        </w:rPr>
+        <w:t>:</w:t>
+      </w:r>
+    </w:p>
+    <w:p>
+      <w:pPr>
+        <w:pStyle w:val="ListParagraph"/>
+        <w:numPr>
+          <w:ilvl w:val="0"/>
+          <w:numId w:val="8"/>
+        </w:numPr>
+        <w:spacing w:line="256" w:lineRule="auto"/>
+        <w:jc w:val="both"/>
+        <w:rPr>
+          <w:lang w:val="el-GR"/>
+        </w:rPr>
+      </w:pPr>
+      <w:r>
+        <w:rPr>
+          <w:lang w:val="el-GR"/>
+        </w:rPr>
+        <w:t xml:space="preserve">Υπενθυμίσεις για κλείσιμο ραντεβού για πραγματοποίηση της εξέτασης: </w:t>
+      </w:r>
+      <w:r>
+        <w:rPr>
+          <w:lang w:val="el-GR"/>
+        </w:rPr>
+        <w:t xml:space="preserve">Εάν η </w:t>
+      </w:r>
+      <w:proofErr w:type="spellStart"/>
+      <w:r>
+        <w:t>boolean</w:t>
+      </w:r>
+      <w:proofErr w:type="spellEnd"/>
+      <w:r>
+        <w:rPr>
+          <w:lang w:val="el-GR"/>
+        </w:rPr>
+        <w:t xml:space="preserve"> </w:t>
+      </w:r>
+      <w:r>
+        <w:rPr>
+          <w:lang w:val="el-GR"/>
+        </w:rPr>
+        <w:t>τιμή υποδεικνύει ότι ο χρήστης έχει παραστεί στο τελευταίο ραντεβού για τη συγκεκριμένη εξέταση</w:t>
+      </w:r>
+      <w:r>
+        <w:rPr>
+          <w:lang w:val="el-GR"/>
+        </w:rPr>
+        <w:t xml:space="preserve"> (</w:t>
+      </w:r>
+      <w:r>
+        <w:t>true</w:t>
+      </w:r>
+      <w:r>
+        <w:rPr>
+          <w:lang w:val="el-GR"/>
+        </w:rPr>
+        <w:t>)</w:t>
+      </w:r>
+      <w:r>
+        <w:rPr>
+          <w:lang w:val="el-GR"/>
+        </w:rPr>
+        <w:t>, τότε δημιουργείται ειδοποίηση για κλείσιμο νέου ραντεβού ένα μήνα πριν την προτεινόμενη ημερομηνία της εξέτασης (για παράδειγμα, αν πρόκειται για ετήσιο Τεστ Παπανικολάου, η υπενθύμιση θα σταλεί ένα μήνα πριν τη συμπλήρωση χρόνου από την τελευταία εξέταση που έγινε από το χρήστη). Η ημερομηνία ειδοποίησης καθορίζεται κατά την τελευταία πραγμάτωση της εξέτασης, όπως περιγράφεται πιο κάτω ή, εάν είναι η πρώτη φορά που ο χρήστης χρησιμοποιεί την εφαρμογή, ειδοποιείται εντός ενός μήνα από την πρώτη φορά εισαγωγής των προσωπικών του στοιχείων για όλες τις εξετάσεις.</w:t>
+      </w:r>
+    </w:p>
+    <w:p>
+      <w:pPr>
+        <w:pStyle w:val="ListParagraph"/>
+        <w:spacing w:line="256" w:lineRule="auto"/>
+        <w:ind w:left="1440"/>
+        <w:jc w:val="both"/>
+        <w:rPr>
+          <w:lang w:val="el-GR"/>
+        </w:rPr>
+      </w:pPr>
+      <w:r>
+        <w:rPr>
+          <w:lang w:val="el-GR"/>
+        </w:rPr>
+        <w:t>Σε περίπτωση αναβολής αυτών των υπενθυμίσεων, η νέα ημερομηνία ειδοποίησης καθορίζεται για μια εβδομάδα αργότερα.</w:t>
+      </w:r>
+      <w:r>
+        <w:rPr>
+          <w:lang w:val="el-GR"/>
+        </w:rPr>
+        <w:t xml:space="preserve"> </w:t>
+      </w:r>
+    </w:p>
+    <w:p>
+      <w:pPr>
+        <w:pStyle w:val="ListParagraph"/>
+        <w:spacing w:line="256" w:lineRule="auto"/>
+        <w:ind w:left="1440"/>
+        <w:jc w:val="both"/>
+        <w:rPr>
+          <w:lang w:val="el-GR"/>
+        </w:rPr>
+      </w:pPr>
+      <w:r>
+        <w:rPr>
+          <w:lang w:val="el-GR"/>
+        </w:rPr>
+        <w:t>Σε περίπτωση που ο χρήστης εισάγει την ημερομηνία του ραντεβού του</w:t>
+      </w:r>
+      <w:r>
+        <w:rPr>
+          <w:lang w:val="el-GR"/>
+        </w:rPr>
+        <w:t xml:space="preserve">, </w:t>
+      </w:r>
+      <w:r>
+        <w:rPr>
+          <w:lang w:val="el-GR"/>
+        </w:rPr>
+        <w:t>τότε η νέα ημερομηνία ειδοποίησης καθορίζεται για μια εβδομάδα μετά την ημερομηνία του ραντεβού</w:t>
+      </w:r>
+      <w:r>
+        <w:rPr>
+          <w:lang w:val="el-GR"/>
+        </w:rPr>
+        <w:t xml:space="preserve"> (την εισαγόμενη ημερομηνία)</w:t>
+      </w:r>
+      <w:r>
+        <w:rPr>
+          <w:lang w:val="el-GR"/>
+        </w:rPr>
+        <w:t>. Επίσης,</w:t>
+      </w:r>
+      <w:r>
+        <w:rPr>
+          <w:lang w:val="el-GR"/>
+        </w:rPr>
+        <w:t xml:space="preserve"> η </w:t>
+      </w:r>
+      <w:proofErr w:type="spellStart"/>
+      <w:r>
+        <w:t>boolean</w:t>
+      </w:r>
+      <w:proofErr w:type="spellEnd"/>
+      <w:r>
+        <w:rPr>
+          <w:lang w:val="el-GR"/>
+        </w:rPr>
+        <w:t xml:space="preserve"> τιμή γίνεται </w:t>
+      </w:r>
+      <w:r>
+        <w:t>false</w:t>
+      </w:r>
+      <w:r>
+        <w:rPr>
+          <w:lang w:val="el-GR"/>
+        </w:rPr>
+        <w:t>.</w:t>
+      </w:r>
+    </w:p>
+    <w:p>
+      <w:pPr>
+        <w:pStyle w:val="ListParagraph"/>
+        <w:numPr>
+          <w:ilvl w:val="0"/>
+          <w:numId w:val="8"/>
+        </w:numPr>
+        <w:spacing w:line="256" w:lineRule="auto"/>
+        <w:jc w:val="both"/>
+        <w:rPr>
+          <w:lang w:val="el-GR"/>
+        </w:rPr>
+      </w:pPr>
+      <w:r>
+        <w:rPr>
+          <w:lang w:val="el-GR"/>
+        </w:rPr>
+        <w:t xml:space="preserve">Υπενθυμίσεις για διεξαγωγή της εξέτασης: </w:t>
+      </w:r>
+      <w:r>
+        <w:rPr>
+          <w:lang w:val="el-GR"/>
+        </w:rPr>
+        <w:t xml:space="preserve">Εφόσον η τιμή της </w:t>
+      </w:r>
+      <w:proofErr w:type="spellStart"/>
+      <w:r>
+        <w:t>boolean</w:t>
+      </w:r>
+      <w:proofErr w:type="spellEnd"/>
+      <w:r>
+        <w:rPr>
+          <w:lang w:val="el-GR"/>
+        </w:rPr>
+        <w:t xml:space="preserve"> μεταβλητής είναι </w:t>
+      </w:r>
+      <w:r>
+        <w:t>false</w:t>
+      </w:r>
+      <w:r>
+        <w:rPr>
+          <w:lang w:val="el-GR"/>
+        </w:rPr>
+        <w:t xml:space="preserve">, </w:t>
+      </w:r>
+      <w:r>
+        <w:rPr>
+          <w:lang w:val="el-GR"/>
+        </w:rPr>
+        <w:t>αυτό δείχνει ότι ο χρήστης έχει ήδη εισαγάγει ημερομηνία ραντεβού για τη διεκπεραίωση της συγκεκριμένης εξέτασης</w:t>
+      </w:r>
+      <w:r>
+        <w:rPr>
+          <w:lang w:val="el-GR"/>
+        </w:rPr>
+        <w:t>, επομένως ο χρήστης καλείται να απαντήσει στο κατά πόσον έχει παραστεί στο υπάρχον ραντεβού.</w:t>
+      </w:r>
+    </w:p>
+    <w:p>
+      <w:pPr>
+        <w:pStyle w:val="ListParagraph"/>
+        <w:spacing w:line="256" w:lineRule="auto"/>
+        <w:ind w:left="1440"/>
+        <w:jc w:val="both"/>
+        <w:rPr>
+          <w:lang w:val="el-GR"/>
+        </w:rPr>
+      </w:pPr>
+      <w:r>
+        <w:rPr>
+          <w:lang w:val="el-GR"/>
+        </w:rPr>
+        <w:t>Σε περίπτωση αναβολής αυτών των υπενθυμίσεων, η νέα ημερομηνία ειδοποίησης καθορίζεται για μια εβδομάδα αργότερα.</w:t>
+      </w:r>
+    </w:p>
+    <w:p>
+      <w:pPr>
+        <w:pStyle w:val="ListParagraph"/>
+        <w:spacing w:line="256" w:lineRule="auto"/>
+        <w:ind w:left="1440"/>
+        <w:jc w:val="both"/>
+        <w:rPr>
+          <w:lang w:val="el-GR"/>
+        </w:rPr>
+      </w:pPr>
+      <w:r>
+        <w:rPr>
+          <w:lang w:val="el-GR"/>
+        </w:rPr>
+        <w:t xml:space="preserve">Σε περίπτωση που ο χρήστης απαντήσει πως όντως έχει παραστεί στο ραντεβού, η </w:t>
+      </w:r>
+      <w:proofErr w:type="spellStart"/>
+      <w:r>
+        <w:t>boolean</w:t>
+      </w:r>
+      <w:proofErr w:type="spellEnd"/>
+      <w:r>
+        <w:rPr>
+          <w:lang w:val="el-GR"/>
+        </w:rPr>
+        <w:t xml:space="preserve"> </w:t>
+      </w:r>
+      <w:r>
+        <w:rPr>
+          <w:lang w:val="el-GR"/>
+        </w:rPr>
+        <w:t xml:space="preserve">τιμή γίνεται </w:t>
+      </w:r>
+      <w:r>
+        <w:t>true</w:t>
+      </w:r>
+      <w:r>
+        <w:rPr>
+          <w:lang w:val="el-GR"/>
+        </w:rPr>
+        <w:t xml:space="preserve"> </w:t>
+      </w:r>
+      <w:r>
+        <w:rPr>
+          <w:lang w:val="el-GR"/>
+        </w:rPr>
+        <w:t>και η νέα ημερομηνία ειδοποίησης καθορίζεται για ένα μήνα πριν την τρέχουσα ημερομηνία + τη συχνότητα της εξέτασης (περιγράφεται με παράδειγμα στο προηγούμενο σημείο).</w:t>
+      </w:r>
+    </w:p>
+    <w:p>
+      <w:pPr>
+        <w:pStyle w:val="ListParagraph"/>
+        <w:spacing w:line="256" w:lineRule="auto"/>
+        <w:jc w:val="both"/>
+        <w:rPr>
+          <w:lang w:val="el-GR"/>
+        </w:rPr>
+      </w:pPr>
+      <w:r>
+        <w:rPr>
+          <w:lang w:val="el-GR"/>
+        </w:rPr>
+        <w:t xml:space="preserve">Η δραστηριότητα </w:t>
+      </w:r>
+      <w:r>
+        <w:t>a</w:t>
+      </w:r>
+      <w:r>
+        <w:rPr>
+          <w:lang w:val="el-GR"/>
+        </w:rPr>
+        <w:t xml:space="preserve"> </w:t>
+      </w:r>
+      <w:r>
+        <w:rPr>
+          <w:lang w:val="el-GR"/>
+        </w:rPr>
+        <w:t>επιτρέπει τον καθορισμό της ώρας ενεργοποίησης των υπενθυμίσεων (αφού ο υπολογισμός των ημερομηνιών γίνεται από τις άλλες δραστηριότητες του παρόντος συστατικού) και την ενεργοποίηση ή απενεργοποίηση των υπενθυμίσεων γενικότερα.</w:t>
+      </w:r>
+    </w:p>
+    <w:p>
+      <w:pPr>
+        <w:pStyle w:val="ListParagraph"/>
+        <w:spacing w:line="256" w:lineRule="auto"/>
+        <w:jc w:val="both"/>
+        <w:rPr>
+          <w:lang w:val="el-GR"/>
+        </w:rPr>
+      </w:pPr>
+    </w:p>
+    <w:p>
+      <w:pPr>
+        <w:pStyle w:val="ListParagraph"/>
+        <w:spacing w:line="256" w:lineRule="auto"/>
+        <w:jc w:val="both"/>
+        <w:rPr>
+          <w:lang w:val="el-GR"/>
+        </w:rPr>
+      </w:pPr>
+    </w:p>
+    <w:p>
+      <w:pPr>
+        <w:pStyle w:val="ListParagraph"/>
+        <w:spacing w:line="256" w:lineRule="auto"/>
+        <w:jc w:val="both"/>
+        <w:rPr>
+          <w:lang w:val="el-GR"/>
+        </w:rPr>
+      </w:pPr>
+    </w:p>
+    <w:p>
+      <w:pPr>
+        <w:pStyle w:val="Comment"/>
+        <w:numPr>
+          <w:ilvl w:val="0"/>
           <w:numId w:val="3"/>
         </w:numPr>
         <w:rPr>
-          <w:b/>
-          <w:lang w:val="el-GR"/>
-        </w:rPr>
-      </w:pPr>
-      <w:r>
-        <w:rPr>
-          <w:b/>
-        </w:rPr>
-        <w:t xml:space="preserve">Intro: </w:t>
+          <w:rFonts w:ascii="Calibri" w:hAnsi="Calibri" w:cs="Calibri"/>
+          <w:b/>
+          <w:i w:val="0"/>
+          <w:color w:val="auto"/>
+          <w:lang w:val="el-GR"/>
+        </w:rPr>
+      </w:pPr>
+      <w:r>
+        <w:rPr>
+          <w:rFonts w:ascii="Calibri" w:hAnsi="Calibri" w:cs="Calibri"/>
+          <w:b/>
+          <w:i w:val="0"/>
+          <w:noProof/>
+          <w:color w:val="auto"/>
+          <w:lang w:eastAsia="en-US"/>
+        </w:rPr>
+        <w:lastRenderedPageBreak/>
+        <w:drawing>
+          <wp:anchor distT="0" distB="0" distL="114300" distR="114300" simplePos="0" relativeHeight="251659264" behindDoc="1" locked="0" layoutInCell="1" allowOverlap="1" wp14:anchorId="0610BFF9" wp14:editId="4BA16403">
+            <wp:simplePos x="0" y="0"/>
+            <wp:positionH relativeFrom="page">
+              <wp:align>right</wp:align>
+            </wp:positionH>
+            <wp:positionV relativeFrom="paragraph">
+              <wp:posOffset>209550</wp:posOffset>
+            </wp:positionV>
+            <wp:extent cx="7762875" cy="3436620"/>
+            <wp:effectExtent l="0" t="0" r="0" b="0"/>
+            <wp:wrapNone/>
+            <wp:docPr id="2" name="Picture 2" descr="C:\Users\Mary\Dropbox\EPL361Shared\3. Design Document\DeploymentDiagram(data base).png"/>
+            <wp:cNvGraphicFramePr>
+              <a:graphicFrameLocks xmlns:a="http://schemas.openxmlformats.org/drawingml/2006/main" noChangeAspect="1"/>
+            </wp:cNvGraphicFramePr>
+            <a:graphic xmlns:a="http://schemas.openxmlformats.org/drawingml/2006/main">
+              <a:graphicData uri="http://schemas.openxmlformats.org/drawingml/2006/picture">
+                <pic:pic xmlns:pic="http://schemas.openxmlformats.org/drawingml/2006/picture">
+                  <pic:nvPicPr>
+                    <pic:cNvPr id="0" name="Picture 1" descr="C:\Users\Mary\Dropbox\EPL361Shared\3. Design Document\DeploymentDiagram(data base).png"/>
+                    <pic:cNvPicPr>
+                      <a:picLocks noChangeAspect="1" noChangeArrowheads="1"/>
+                    </pic:cNvPicPr>
+                  </pic:nvPicPr>
+                  <pic:blipFill>
+                    <a:blip r:embed="rId6">
+                      <a:extLst>
+                        <a:ext uri="{28A0092B-C50C-407E-A947-70E740481C1C}">
+                          <a14:useLocalDpi xmlns:a14="http://schemas.microsoft.com/office/drawing/2010/main" val="0"/>
+                        </a:ext>
+                      </a:extLst>
+                    </a:blip>
+                    <a:srcRect/>
+                    <a:stretch>
+                      <a:fillRect/>
+                    </a:stretch>
+                  </pic:blipFill>
+                  <pic:spPr bwMode="auto">
+                    <a:xfrm>
+                      <a:off x="0" y="0"/>
+                      <a:ext cx="7762875" cy="3436620"/>
+                    </a:xfrm>
+                    <a:prstGeom prst="rect">
+                      <a:avLst/>
+                    </a:prstGeom>
+                    <a:noFill/>
+                    <a:ln>
+                      <a:noFill/>
+                    </a:ln>
+                  </pic:spPr>
+                </pic:pic>
+              </a:graphicData>
+            </a:graphic>
+            <wp14:sizeRelH relativeFrom="page">
+              <wp14:pctWidth>0</wp14:pctWidth>
+            </wp14:sizeRelH>
+            <wp14:sizeRelV relativeFrom="page">
+              <wp14:pctHeight>0</wp14:pctHeight>
+            </wp14:sizeRelV>
+          </wp:anchor>
+        </w:drawing>
+      </w:r>
+      <w:r>
+        <w:rPr>
+          <w:rFonts w:ascii="Calibri" w:hAnsi="Calibri" w:cs="Calibri"/>
+          <w:b/>
+          <w:i w:val="0"/>
+          <w:color w:val="auto"/>
+        </w:rPr>
+        <w:t>C</w:t>
+      </w:r>
+      <w:r>
+        <w:rPr>
+          <w:rFonts w:ascii="Calibri" w:hAnsi="Calibri" w:cs="Calibri"/>
+          <w:b/>
+          <w:i w:val="0"/>
+          <w:color w:val="auto"/>
+        </w:rPr>
+        <w:t>omponent</w:t>
+      </w:r>
+      <w:r>
+        <w:rPr>
+          <w:rFonts w:ascii="Calibri" w:hAnsi="Calibri" w:cs="Calibri"/>
+          <w:b/>
+          <w:i w:val="0"/>
+          <w:color w:val="auto"/>
+          <w:lang w:val="el-GR"/>
+        </w:rPr>
+        <w:t xml:space="preserve"> </w:t>
+      </w:r>
+      <w:r>
+        <w:rPr>
+          <w:rFonts w:ascii="Calibri" w:hAnsi="Calibri" w:cs="Calibri"/>
+          <w:b/>
+          <w:i w:val="0"/>
+          <w:color w:val="auto"/>
+        </w:rPr>
+        <w:t>Diagram</w:t>
+      </w:r>
+      <w:r>
+        <w:rPr>
+          <w:rFonts w:ascii="Calibri" w:hAnsi="Calibri" w:cs="Calibri"/>
+          <w:b/>
+          <w:i w:val="0"/>
+          <w:color w:val="auto"/>
+          <w:lang w:val="el-GR"/>
+        </w:rPr>
+        <w:t xml:space="preserve"> </w:t>
+      </w:r>
+      <w:r>
+        <w:rPr>
+          <w:rFonts w:ascii="Calibri" w:hAnsi="Calibri" w:cs="Calibri"/>
+          <w:b/>
+          <w:i w:val="0"/>
+          <w:color w:val="auto"/>
+          <w:lang w:val="el-GR"/>
+        </w:rPr>
+        <w:t>2</w:t>
+      </w:r>
+      <w:r>
+        <w:rPr>
+          <w:rFonts w:ascii="Calibri" w:hAnsi="Calibri" w:cs="Calibri"/>
+          <w:b/>
+          <w:i w:val="0"/>
+          <w:color w:val="auto"/>
+          <w:lang w:val="el-GR"/>
+        </w:rPr>
+        <w:t xml:space="preserve"> – </w:t>
+      </w:r>
+      <w:r>
+        <w:rPr>
+          <w:rFonts w:ascii="Calibri" w:hAnsi="Calibri" w:cs="Calibri"/>
+          <w:b/>
+          <w:i w:val="0"/>
+          <w:color w:val="auto"/>
+          <w:lang w:val="el-GR"/>
+        </w:rPr>
+        <w:t>Προβλεπόμενη</w:t>
+      </w:r>
+      <w:r>
+        <w:rPr>
+          <w:rFonts w:ascii="Calibri" w:hAnsi="Calibri" w:cs="Calibri"/>
+          <w:b/>
+          <w:i w:val="0"/>
+          <w:color w:val="auto"/>
+          <w:lang w:val="el-GR"/>
+        </w:rPr>
+        <w:t xml:space="preserve"> Υλοποίηση (</w:t>
+      </w:r>
+      <w:r>
+        <w:rPr>
+          <w:rFonts w:ascii="Calibri" w:hAnsi="Calibri" w:cs="Calibri"/>
+          <w:b/>
+          <w:i w:val="0"/>
+          <w:color w:val="auto"/>
+          <w:lang w:val="el-GR"/>
+        </w:rPr>
+        <w:t>με</w:t>
+      </w:r>
+      <w:r>
+        <w:rPr>
+          <w:rFonts w:ascii="Calibri" w:hAnsi="Calibri" w:cs="Calibri"/>
+          <w:b/>
+          <w:i w:val="0"/>
+          <w:color w:val="auto"/>
+          <w:lang w:val="el-GR"/>
+        </w:rPr>
+        <w:t xml:space="preserve"> Βάση Δεδομένων)</w:t>
+      </w:r>
+    </w:p>
+    <w:p>
+      <w:pPr>
+        <w:pStyle w:val="Comment"/>
+        <w:rPr>
+          <w:rFonts w:ascii="Calibri" w:hAnsi="Calibri" w:cs="Calibri"/>
+          <w:b/>
+          <w:i w:val="0"/>
+          <w:color w:val="auto"/>
+          <w:lang w:val="el-GR"/>
+        </w:rPr>
+      </w:pPr>
+    </w:p>
+    <w:p>
+      <w:pPr>
+        <w:pStyle w:val="Comment"/>
+        <w:rPr>
+          <w:rFonts w:ascii="Calibri" w:hAnsi="Calibri" w:cs="Calibri"/>
+          <w:b/>
+          <w:i w:val="0"/>
+          <w:color w:val="auto"/>
+          <w:lang w:val="el-GR"/>
+        </w:rPr>
+      </w:pPr>
+    </w:p>
+    <w:p>
+      <w:pPr>
+        <w:pStyle w:val="Comment"/>
+        <w:rPr>
+          <w:rFonts w:ascii="Calibri" w:hAnsi="Calibri" w:cs="Calibri"/>
+          <w:b/>
+          <w:i w:val="0"/>
+          <w:color w:val="auto"/>
+          <w:lang w:val="el-GR"/>
+        </w:rPr>
+      </w:pPr>
+    </w:p>
+    <w:p>
+      <w:pPr>
+        <w:pStyle w:val="Comment"/>
+        <w:rPr>
+          <w:rFonts w:ascii="Calibri" w:hAnsi="Calibri" w:cs="Calibri"/>
+          <w:b/>
+          <w:i w:val="0"/>
+          <w:color w:val="auto"/>
+          <w:lang w:val="el-GR"/>
+        </w:rPr>
+      </w:pPr>
+    </w:p>
+    <w:p>
+      <w:pPr>
+        <w:pStyle w:val="Comment"/>
+        <w:rPr>
+          <w:rFonts w:ascii="Calibri" w:hAnsi="Calibri" w:cs="Calibri"/>
+          <w:b/>
+          <w:i w:val="0"/>
+          <w:color w:val="auto"/>
+          <w:lang w:val="el-GR"/>
+        </w:rPr>
+      </w:pPr>
+    </w:p>
+    <w:p>
+      <w:pPr>
+        <w:pStyle w:val="Comment"/>
+        <w:rPr>
+          <w:rFonts w:ascii="Calibri" w:hAnsi="Calibri" w:cs="Calibri"/>
+          <w:b/>
+          <w:i w:val="0"/>
+          <w:color w:val="auto"/>
+          <w:lang w:val="el-GR"/>
+        </w:rPr>
+      </w:pPr>
+    </w:p>
+    <w:p>
+      <w:pPr>
+        <w:pStyle w:val="Comment"/>
+        <w:rPr>
+          <w:rFonts w:ascii="Calibri" w:hAnsi="Calibri" w:cs="Calibri"/>
+          <w:b/>
+          <w:i w:val="0"/>
+          <w:color w:val="auto"/>
+          <w:lang w:val="el-GR"/>
+        </w:rPr>
+      </w:pPr>
+    </w:p>
+    <w:p>
+      <w:pPr>
+        <w:pStyle w:val="Comment"/>
+        <w:rPr>
+          <w:rFonts w:ascii="Calibri" w:hAnsi="Calibri" w:cs="Calibri"/>
+          <w:b/>
+          <w:i w:val="0"/>
+          <w:color w:val="auto"/>
+          <w:lang w:val="el-GR"/>
+        </w:rPr>
+      </w:pPr>
+    </w:p>
+    <w:p>
+      <w:pPr>
+        <w:pStyle w:val="Comment"/>
+        <w:rPr>
+          <w:rFonts w:ascii="Calibri" w:hAnsi="Calibri" w:cs="Calibri"/>
+          <w:b/>
+          <w:i w:val="0"/>
+          <w:color w:val="auto"/>
+          <w:lang w:val="el-GR"/>
+        </w:rPr>
+      </w:pPr>
+    </w:p>
+    <w:p>
+      <w:pPr>
+        <w:pStyle w:val="Comment"/>
+        <w:rPr>
+          <w:rFonts w:ascii="Calibri" w:hAnsi="Calibri" w:cs="Calibri"/>
+          <w:b/>
+          <w:i w:val="0"/>
+          <w:color w:val="auto"/>
+          <w:lang w:val="el-GR"/>
+        </w:rPr>
+      </w:pPr>
+    </w:p>
+    <w:p>
+      <w:pPr>
+        <w:pStyle w:val="Comment"/>
+        <w:rPr>
+          <w:rFonts w:ascii="Calibri" w:hAnsi="Calibri" w:cs="Calibri"/>
+          <w:b/>
+          <w:i w:val="0"/>
+          <w:color w:val="auto"/>
+          <w:lang w:val="el-GR"/>
+        </w:rPr>
+      </w:pPr>
+    </w:p>
+    <w:p>
+      <w:pPr>
+        <w:pStyle w:val="Comment"/>
+        <w:rPr>
+          <w:rFonts w:ascii="Calibri" w:hAnsi="Calibri" w:cs="Calibri"/>
+          <w:b/>
+          <w:i w:val="0"/>
+          <w:color w:val="auto"/>
+          <w:lang w:val="el-GR"/>
+        </w:rPr>
+      </w:pPr>
+    </w:p>
+    <w:p>
+      <w:pPr>
+        <w:pStyle w:val="Comment"/>
+        <w:rPr>
+          <w:rFonts w:ascii="Calibri" w:hAnsi="Calibri" w:cs="Calibri"/>
+          <w:b/>
+          <w:i w:val="0"/>
+          <w:color w:val="auto"/>
+          <w:lang w:val="el-GR"/>
+        </w:rPr>
+      </w:pPr>
+    </w:p>
+    <w:p>
+      <w:pPr>
+        <w:pStyle w:val="Comment"/>
+        <w:rPr>
+          <w:rFonts w:ascii="Calibri" w:hAnsi="Calibri" w:cs="Calibri"/>
+          <w:b/>
+          <w:i w:val="0"/>
+          <w:color w:val="auto"/>
+          <w:lang w:val="el-GR"/>
+        </w:rPr>
+      </w:pPr>
+    </w:p>
+    <w:p>
+      <w:pPr>
+        <w:pStyle w:val="Comment"/>
+        <w:jc w:val="both"/>
+        <w:rPr>
+          <w:rFonts w:ascii="Calibri" w:hAnsi="Calibri" w:cs="Calibri"/>
+          <w:i w:val="0"/>
+          <w:color w:val="auto"/>
+          <w:lang w:val="el-GR"/>
+        </w:rPr>
+      </w:pPr>
+      <w:r>
+        <w:rPr>
+          <w:rFonts w:ascii="Calibri" w:hAnsi="Calibri" w:cs="Calibri"/>
+          <w:i w:val="0"/>
+          <w:color w:val="auto"/>
+          <w:lang w:val="el-GR"/>
+        </w:rPr>
+        <w:t>Στον πελάτη είχε προταθεί η χρήση βάσης δεδομένων για αποθήκευση των στοιχείων για είδη καρκίνου, εξετάσεις και τρόπους πρόληψης (διατροφή και ασκήσεις), αντί να αποθηκεύονται σε αρχείο κειμένου. Παρότι ο πελάτης μας δήλωσε ξεκάθαρα ότι δεν επιθυμεί την υλοποίηση βάσης δεδομένων, εν τούτοις παρέχεται και το εν λόγω διάγραμμα συστατικών για μελλοντική επέκταση της υπό ανάπτυξη εφαρμογής.</w:t>
+      </w:r>
+    </w:p>
+    <w:p>
+      <w:pPr>
+        <w:pStyle w:val="Comment"/>
+        <w:jc w:val="both"/>
+        <w:rPr>
+          <w:rFonts w:ascii="Calibri" w:hAnsi="Calibri" w:cs="Calibri"/>
+          <w:i w:val="0"/>
+          <w:color w:val="auto"/>
+          <w:lang w:val="el-GR"/>
+        </w:rPr>
+      </w:pPr>
+      <w:r>
+        <w:rPr>
+          <w:rFonts w:ascii="Calibri" w:hAnsi="Calibri" w:cs="Calibri"/>
+          <w:i w:val="0"/>
+          <w:color w:val="auto"/>
+          <w:lang w:val="el-GR"/>
+        </w:rPr>
+        <w:t xml:space="preserve">Έχουν γίνει δυο σημαντικές αλλαγές: η δημιουργία συστατικού </w:t>
+      </w:r>
+      <w:r>
+        <w:rPr>
+          <w:rFonts w:ascii="Calibri" w:hAnsi="Calibri" w:cs="Calibri"/>
+          <w:i w:val="0"/>
+          <w:color w:val="auto"/>
+          <w:lang w:val="el-GR"/>
+        </w:rPr>
+        <w:t>(</w:t>
+      </w:r>
+      <w:r>
+        <w:rPr>
+          <w:rFonts w:ascii="Calibri" w:hAnsi="Calibri" w:cs="Calibri"/>
+          <w:i w:val="0"/>
+          <w:color w:val="auto"/>
+        </w:rPr>
+        <w:t>Database</w:t>
+      </w:r>
+      <w:r>
+        <w:rPr>
+          <w:rFonts w:ascii="Calibri" w:hAnsi="Calibri" w:cs="Calibri"/>
+          <w:i w:val="0"/>
+          <w:color w:val="auto"/>
+          <w:lang w:val="el-GR"/>
+        </w:rPr>
+        <w:t>)</w:t>
+      </w:r>
+      <w:r>
+        <w:rPr>
+          <w:rFonts w:ascii="Calibri" w:hAnsi="Calibri" w:cs="Calibri"/>
+          <w:i w:val="0"/>
+          <w:color w:val="auto"/>
+          <w:lang w:val="el-GR"/>
+        </w:rPr>
+        <w:t xml:space="preserve"> </w:t>
+      </w:r>
+      <w:r>
+        <w:rPr>
+          <w:rFonts w:ascii="Calibri" w:hAnsi="Calibri" w:cs="Calibri"/>
+          <w:i w:val="0"/>
+          <w:color w:val="auto"/>
+          <w:lang w:val="el-GR"/>
+        </w:rPr>
+        <w:t xml:space="preserve">που διαχειρίζεται και επικοινωνεί με τη βάση δεδομένων, και ο διαχωρισμός των δραστηριοτήτων που έχουν σχέση με ενημέρωση για είδη καρκίνων και τρόπων πρόληψης σε ξεχωριστό συστατικό (με την τρέχουσα υλοποίηση αποτελούν μέρος του συστατικού </w:t>
+      </w:r>
+      <w:r>
+        <w:rPr>
+          <w:rFonts w:ascii="Calibri" w:hAnsi="Calibri" w:cs="Calibri"/>
+          <w:i w:val="0"/>
+          <w:color w:val="auto"/>
+        </w:rPr>
+        <w:t>General</w:t>
+      </w:r>
+      <w:r>
+        <w:rPr>
+          <w:rFonts w:ascii="Calibri" w:hAnsi="Calibri" w:cs="Calibri"/>
+          <w:i w:val="0"/>
+          <w:color w:val="auto"/>
+          <w:lang w:val="el-GR"/>
+        </w:rPr>
+        <w:t xml:space="preserve"> </w:t>
+      </w:r>
+      <w:r>
+        <w:rPr>
+          <w:rFonts w:ascii="Calibri" w:hAnsi="Calibri" w:cs="Calibri"/>
+          <w:i w:val="0"/>
+          <w:color w:val="auto"/>
+        </w:rPr>
+        <w:t>Information</w:t>
+      </w:r>
+      <w:r>
+        <w:rPr>
+          <w:rFonts w:ascii="Calibri" w:hAnsi="Calibri" w:cs="Calibri"/>
+          <w:i w:val="0"/>
+          <w:color w:val="auto"/>
+          <w:lang w:val="el-GR"/>
+        </w:rPr>
+        <w:t>)</w:t>
+      </w:r>
+      <w:r>
+        <w:rPr>
+          <w:rFonts w:ascii="Calibri" w:hAnsi="Calibri" w:cs="Calibri"/>
+          <w:i w:val="0"/>
+          <w:color w:val="auto"/>
+          <w:lang w:val="el-GR"/>
+        </w:rPr>
+        <w:t>, αφού πλέον και αυτές θα επικοινωνούν με τη βάση δεδομένων.</w:t>
+      </w:r>
+    </w:p>
+    <w:p>
+      <w:pPr>
+        <w:pStyle w:val="ListParagraph"/>
+        <w:numPr>
+          <w:ilvl w:val="0"/>
+          <w:numId w:val="9"/>
+        </w:numPr>
+        <w:spacing w:line="256" w:lineRule="auto"/>
+        <w:jc w:val="both"/>
+        <w:rPr>
+          <w:b/>
+          <w:lang w:val="el-GR"/>
+        </w:rPr>
+      </w:pPr>
+      <w:r>
+        <w:rPr>
+          <w:b/>
+        </w:rPr>
+        <w:t>Cancer</w:t>
+      </w:r>
+      <w:r>
+        <w:rPr>
+          <w:b/>
+          <w:lang w:val="el-GR"/>
+        </w:rPr>
+        <w:t xml:space="preserve"> </w:t>
+      </w:r>
+      <w:r>
+        <w:rPr>
+          <w:b/>
+        </w:rPr>
+        <w:t>and</w:t>
+      </w:r>
+      <w:r>
+        <w:rPr>
+          <w:b/>
+          <w:lang w:val="el-GR"/>
+        </w:rPr>
+        <w:t xml:space="preserve"> </w:t>
+      </w:r>
+      <w:r>
+        <w:rPr>
+          <w:b/>
+        </w:rPr>
+        <w:t>Prevention</w:t>
+      </w:r>
+      <w:r>
+        <w:rPr>
+          <w:b/>
+          <w:lang w:val="el-GR"/>
+        </w:rPr>
+        <w:t xml:space="preserve"> </w:t>
+      </w:r>
+      <w:r>
+        <w:rPr>
+          <w:b/>
+        </w:rPr>
+        <w:t>Manager</w:t>
+      </w:r>
+      <w:r>
+        <w:rPr>
+          <w:b/>
+          <w:lang w:val="el-GR"/>
+        </w:rPr>
+        <w:t xml:space="preserve">: </w:t>
+      </w:r>
+      <w:r>
+        <w:rPr>
+          <w:lang w:val="el-GR"/>
+        </w:rPr>
+        <w:t>Σε</w:t>
+      </w:r>
+      <w:r>
+        <w:rPr>
+          <w:lang w:val="el-GR"/>
+        </w:rPr>
+        <w:t xml:space="preserve"> </w:t>
+      </w:r>
+      <w:r>
+        <w:rPr>
+          <w:lang w:val="el-GR"/>
+        </w:rPr>
+        <w:t>αυτό</w:t>
+      </w:r>
+      <w:r>
+        <w:rPr>
+          <w:lang w:val="el-GR"/>
+        </w:rPr>
+        <w:t xml:space="preserve"> </w:t>
+      </w:r>
+      <w:r>
+        <w:rPr>
+          <w:lang w:val="el-GR"/>
+        </w:rPr>
+        <w:t>το</w:t>
+      </w:r>
+      <w:r>
+        <w:rPr>
+          <w:lang w:val="el-GR"/>
+        </w:rPr>
+        <w:t xml:space="preserve"> </w:t>
+      </w:r>
+      <w:r>
+        <w:rPr>
+          <w:lang w:val="el-GR"/>
+        </w:rPr>
+        <w:t>συστατικό περιλαμβάνονται οι δραστηριότητες που έχουν σχέση με την γενική πληροφόρηση σχετικά με τα είδη καρκίνου και τρόπους πρόληψης (καλή διατροφή και άσκηση). Περιλαμβάνονται οι δραστηριότητες:</w:t>
+      </w:r>
+    </w:p>
+    <w:p>
+      <w:pPr>
+        <w:pStyle w:val="ListParagraph"/>
+        <w:numPr>
+          <w:ilvl w:val="1"/>
+          <w:numId w:val="9"/>
+        </w:numPr>
+        <w:spacing w:line="256" w:lineRule="auto"/>
+        <w:jc w:val="both"/>
+        <w:rPr>
+          <w:lang w:val="el-GR"/>
+        </w:rPr>
+      </w:pPr>
+      <w:proofErr w:type="spellStart"/>
+      <w:r>
+        <w:t>CancerList</w:t>
+      </w:r>
+      <w:proofErr w:type="spellEnd"/>
+    </w:p>
+    <w:p>
+      <w:pPr>
+        <w:pStyle w:val="ListParagraph"/>
+        <w:numPr>
+          <w:ilvl w:val="1"/>
+          <w:numId w:val="9"/>
+        </w:numPr>
+        <w:spacing w:line="256" w:lineRule="auto"/>
+        <w:jc w:val="both"/>
+        <w:rPr>
+          <w:lang w:val="el-GR"/>
+        </w:rPr>
+      </w:pPr>
+      <w:proofErr w:type="spellStart"/>
+      <w:r>
+        <w:t>SpecificCancer</w:t>
+      </w:r>
+      <w:proofErr w:type="spellEnd"/>
+    </w:p>
+    <w:p>
+      <w:pPr>
+        <w:pStyle w:val="ListParagraph"/>
+        <w:numPr>
+          <w:ilvl w:val="1"/>
+          <w:numId w:val="9"/>
+        </w:numPr>
+        <w:spacing w:line="256" w:lineRule="auto"/>
+        <w:jc w:val="both"/>
+        <w:rPr>
+          <w:lang w:val="el-GR"/>
+        </w:rPr>
+      </w:pPr>
+      <w:proofErr w:type="spellStart"/>
+      <w:r>
+        <w:t>DietList</w:t>
+      </w:r>
+      <w:proofErr w:type="spellEnd"/>
+    </w:p>
+    <w:p>
+      <w:pPr>
+        <w:pStyle w:val="ListParagraph"/>
+        <w:numPr>
+          <w:ilvl w:val="1"/>
+          <w:numId w:val="9"/>
+        </w:numPr>
+        <w:spacing w:line="256" w:lineRule="auto"/>
+        <w:jc w:val="both"/>
+        <w:rPr>
+          <w:lang w:val="el-GR"/>
+        </w:rPr>
+      </w:pPr>
+      <w:proofErr w:type="spellStart"/>
+      <w:r>
+        <w:t>SpecificDiet</w:t>
+      </w:r>
+      <w:proofErr w:type="spellEnd"/>
+    </w:p>
+    <w:p>
+      <w:pPr>
+        <w:pStyle w:val="ListParagraph"/>
+        <w:numPr>
+          <w:ilvl w:val="1"/>
+          <w:numId w:val="9"/>
+        </w:numPr>
+        <w:spacing w:line="256" w:lineRule="auto"/>
+        <w:jc w:val="both"/>
+        <w:rPr>
+          <w:lang w:val="el-GR"/>
+        </w:rPr>
+      </w:pPr>
+      <w:proofErr w:type="spellStart"/>
+      <w:r>
+        <w:t>ActivityList</w:t>
+      </w:r>
+      <w:proofErr w:type="spellEnd"/>
+    </w:p>
+    <w:p>
+      <w:pPr>
+        <w:pStyle w:val="ListParagraph"/>
+        <w:numPr>
+          <w:ilvl w:val="1"/>
+          <w:numId w:val="9"/>
+        </w:numPr>
+        <w:spacing w:line="256" w:lineRule="auto"/>
+        <w:jc w:val="both"/>
+        <w:rPr>
+          <w:lang w:val="el-GR"/>
+        </w:rPr>
+      </w:pPr>
+      <w:proofErr w:type="spellStart"/>
+      <w:r>
+        <w:t>SpecificActivity</w:t>
+      </w:r>
+      <w:proofErr w:type="spellEnd"/>
+    </w:p>
+    <w:p>
+      <w:pPr>
+        <w:pStyle w:val="ListParagraph"/>
+        <w:spacing w:line="256" w:lineRule="auto"/>
+        <w:jc w:val="both"/>
+        <w:rPr>
+          <w:lang w:val="el-GR"/>
+        </w:rPr>
+      </w:pPr>
+      <w:r>
+        <w:rPr>
+          <w:lang w:val="el-GR"/>
+        </w:rPr>
+        <w:t xml:space="preserve">Η λειτουργία τους εξηγείται στην τρέχουσα υλοποίηση, στο συστατικό </w:t>
+      </w:r>
+      <w:r>
+        <w:t>General</w:t>
+      </w:r>
+      <w:r>
+        <w:rPr>
+          <w:lang w:val="el-GR"/>
+        </w:rPr>
+        <w:t xml:space="preserve"> </w:t>
+      </w:r>
+      <w:r>
+        <w:t>Information</w:t>
+      </w:r>
+      <w:r>
+        <w:rPr>
+          <w:lang w:val="el-GR"/>
+        </w:rPr>
+        <w:t xml:space="preserve">. </w:t>
+      </w:r>
+      <w:r>
+        <w:rPr>
+          <w:lang w:val="el-GR"/>
+        </w:rPr>
+        <w:t xml:space="preserve">Η διαφορά εδώ είναι ότι τα δεδομένα που εμφανίζουν οι δραστηριότητες περιέχονται στη βάση δεδομένων, επομένως χρησιμοποιούνται και οι δραστηριότητες του συστατικού </w:t>
+      </w:r>
+      <w:r>
+        <w:t>Database</w:t>
+      </w:r>
+      <w:r>
+        <w:rPr>
+          <w:lang w:val="el-GR"/>
+        </w:rPr>
+        <w:t>, όπως περιγράφεται πιο κάτω.</w:t>
+      </w:r>
+    </w:p>
+    <w:p>
+      <w:pPr>
+        <w:pStyle w:val="ListParagraph"/>
+        <w:numPr>
+          <w:ilvl w:val="0"/>
+          <w:numId w:val="9"/>
+        </w:numPr>
+        <w:spacing w:line="256" w:lineRule="auto"/>
+        <w:jc w:val="both"/>
+        <w:rPr>
+          <w:b/>
+          <w:lang w:val="el-GR"/>
+        </w:rPr>
+      </w:pPr>
+      <w:r>
+        <w:rPr>
+          <w:b/>
+        </w:rPr>
+        <w:lastRenderedPageBreak/>
+        <w:t>Database</w:t>
+      </w:r>
+      <w:r>
+        <w:rPr>
+          <w:b/>
+          <w:lang w:val="el-GR"/>
+        </w:rPr>
+        <w:t xml:space="preserve">: </w:t>
+      </w:r>
+      <w:r>
+        <w:rPr>
+          <w:lang w:val="el-GR"/>
+        </w:rPr>
+        <w:t xml:space="preserve">Σε αυτό το συστατικό περιλαμβάνονται δραστηριότητες που έχουν σχέση με τη διαχείριση της βάσης δεδομένων και την εξαγωγή και αποστολή πληροφοριών από αυτή προς τις δραστηριότητες που τις ζητούν, δηλαδή δραστηριότητες από τα συστατικά </w:t>
+      </w:r>
+      <w:r>
+        <w:t>Cancer</w:t>
+      </w:r>
+      <w:r>
+        <w:rPr>
+          <w:lang w:val="el-GR"/>
+        </w:rPr>
+        <w:t xml:space="preserve"> </w:t>
+      </w:r>
+      <w:r>
+        <w:t>and</w:t>
+      </w:r>
+      <w:r>
+        <w:rPr>
+          <w:lang w:val="el-GR"/>
+        </w:rPr>
+        <w:t xml:space="preserve"> </w:t>
+      </w:r>
+      <w:r>
+        <w:t>Prevention</w:t>
+      </w:r>
+      <w:r>
+        <w:rPr>
+          <w:lang w:val="el-GR"/>
+        </w:rPr>
+        <w:t xml:space="preserve"> </w:t>
+      </w:r>
+      <w:r>
+        <w:t>Manager</w:t>
+      </w:r>
+      <w:r>
+        <w:rPr>
+          <w:lang w:val="el-GR"/>
+        </w:rPr>
+        <w:t xml:space="preserve"> </w:t>
+      </w:r>
+      <w:r>
+        <w:rPr>
+          <w:lang w:val="el-GR"/>
+        </w:rPr>
+        <w:t xml:space="preserve">και </w:t>
+      </w:r>
+      <w:r>
+        <w:t>Examination</w:t>
+      </w:r>
+      <w:r>
+        <w:rPr>
+          <w:lang w:val="el-GR"/>
+        </w:rPr>
+        <w:t xml:space="preserve"> </w:t>
+      </w:r>
+      <w:r>
+        <w:t>Manager</w:t>
+      </w:r>
+      <w:r>
+        <w:rPr>
+          <w:lang w:val="el-GR"/>
+        </w:rPr>
+        <w:t>.</w:t>
       </w:r>
       <w:bookmarkStart w:id="3" w:name="_GoBack"/>
       <w:bookmarkEnd w:id="3"/>
+    </w:p>
+    <w:p>
+      <w:pPr>
+        <w:pStyle w:val="ListParagraph"/>
+        <w:spacing w:line="256" w:lineRule="auto"/>
+        <w:jc w:val="both"/>
+        <w:rPr>
+          <w:lang w:val="el-GR"/>
+        </w:rPr>
+      </w:pPr>
     </w:p>
     <w:sectPr>
       <w:pgSz w:w="12240" w:h="15840"/>
@@ -1920,7 +5631,205 @@
 
 <file path=word/numbering.xml><?xml version="1.0" encoding="utf-8"?>
 <w:numbering xmlns:wpc="http://schemas.microsoft.com/office/word/2010/wordprocessingCanvas" xmlns:mc="http://schemas.openxmlformats.org/markup-compatibility/2006" xmlns:o="urn:schemas-microsoft-com:office:office" xmlns:r="http://schemas.openxmlformats.org/officeDocument/2006/relationships" xmlns:m="http://schemas.openxmlformats.org/officeDocument/2006/math" xmlns:v="urn:schemas-microsoft-com:vml" xmlns:wp14="http://schemas.microsoft.com/office/word/2010/wordprocessingDrawing" xmlns:wp="http://schemas.openxmlformats.org/drawingml/2006/wordprocessingDrawing" xmlns:w10="urn:schemas-microsoft-com:office:word" xmlns:w="http://schemas.openxmlformats.org/wordprocessingml/2006/main" xmlns:w14="http://schemas.microsoft.com/office/word/2010/wordml" xmlns:w15="http://schemas.microsoft.com/office/word/2012/wordml" xmlns:wpg="http://schemas.microsoft.com/office/word/2010/wordprocessingGroup" xmlns:wpi="http://schemas.microsoft.com/office/word/2010/wordprocessingInk" xmlns:wne="http://schemas.microsoft.com/office/word/2006/wordml" xmlns:wps="http://schemas.microsoft.com/office/word/2010/wordprocessingShape" mc:Ignorable="w14 w15 wp14">
+  <w:numPicBullet w:numPicBulletId="0">
+    <w:pict>
+      <v:shapetype id="_x0000_t75" coordsize="21600,21600" o:spt="75" o:preferrelative="t" path="m@4@5l@4@11@9@11@9@5xe" filled="f" stroked="f">
+        <v:stroke joinstyle="miter"/>
+        <v:formulas>
+          <v:f eqn="if lineDrawn pixelLineWidth 0"/>
+          <v:f eqn="sum @0 1 0"/>
+          <v:f eqn="sum 0 0 @1"/>
+          <v:f eqn="prod @2 1 2"/>
+          <v:f eqn="prod @3 21600 pixelWidth"/>
+          <v:f eqn="prod @3 21600 pixelHeight"/>
+          <v:f eqn="sum @0 0 1"/>
+          <v:f eqn="prod @6 1 2"/>
+          <v:f eqn="prod @7 21600 pixelWidth"/>
+          <v:f eqn="sum @8 21600 0"/>
+          <v:f eqn="prod @7 21600 pixelHeight"/>
+          <v:f eqn="sum @10 21600 0"/>
+        </v:formulas>
+        <v:path o:extrusionok="f" gradientshapeok="t" o:connecttype="rect"/>
+        <o:lock v:ext="edit" aspectratio="t"/>
+      </v:shapetype>
+      <v:shape id="_x0000_i1064" type="#_x0000_t75" style="width:11.25pt;height:11.25pt" o:bullet="t">
+        <v:imagedata r:id="rId1" o:title="msoE8AE"/>
+      </v:shape>
+    </w:pict>
+  </w:numPicBullet>
   <w:abstractNum w:abstractNumId="0">
+    <w:nsid w:val="17DB65F0"/>
+    <w:multiLevelType w:val="hybridMultilevel"/>
+    <w:tmpl w:val="D2464622"/>
+    <w:lvl w:ilvl="0" w:tplc="0409000F">
+      <w:start w:val="1"/>
+      <w:numFmt w:val="decimal"/>
+      <w:lvlText w:val="%1."/>
+      <w:lvlJc w:val="left"/>
+      <w:pPr>
+        <w:ind w:left="720" w:hanging="360"/>
+      </w:pPr>
+    </w:lvl>
+    <w:lvl w:ilvl="1" w:tplc="04090019">
+      <w:start w:val="1"/>
+      <w:numFmt w:val="lowerLetter"/>
+      <w:lvlText w:val="%2."/>
+      <w:lvlJc w:val="left"/>
+      <w:pPr>
+        <w:ind w:left="1440" w:hanging="360"/>
+      </w:pPr>
+    </w:lvl>
+    <w:lvl w:ilvl="2" w:tplc="0409001B">
+      <w:start w:val="1"/>
+      <w:numFmt w:val="lowerRoman"/>
+      <w:lvlText w:val="%3."/>
+      <w:lvlJc w:val="right"/>
+      <w:pPr>
+        <w:ind w:left="2160" w:hanging="180"/>
+      </w:pPr>
+    </w:lvl>
+    <w:lvl w:ilvl="3" w:tplc="0409000F" w:tentative="1">
+      <w:start w:val="1"/>
+      <w:numFmt w:val="decimal"/>
+      <w:lvlText w:val="%4."/>
+      <w:lvlJc w:val="left"/>
+      <w:pPr>
+        <w:ind w:left="2880" w:hanging="360"/>
+      </w:pPr>
+    </w:lvl>
+    <w:lvl w:ilvl="4" w:tplc="04090019" w:tentative="1">
+      <w:start w:val="1"/>
+      <w:numFmt w:val="lowerLetter"/>
+      <w:lvlText w:val="%5."/>
+      <w:lvlJc w:val="left"/>
+      <w:pPr>
+        <w:ind w:left="3600" w:hanging="360"/>
+      </w:pPr>
+    </w:lvl>
+    <w:lvl w:ilvl="5" w:tplc="0409001B" w:tentative="1">
+      <w:start w:val="1"/>
+      <w:numFmt w:val="lowerRoman"/>
+      <w:lvlText w:val="%6."/>
+      <w:lvlJc w:val="right"/>
+      <w:pPr>
+        <w:ind w:left="4320" w:hanging="180"/>
+      </w:pPr>
+    </w:lvl>
+    <w:lvl w:ilvl="6" w:tplc="0409000F" w:tentative="1">
+      <w:start w:val="1"/>
+      <w:numFmt w:val="decimal"/>
+      <w:lvlText w:val="%7."/>
+      <w:lvlJc w:val="left"/>
+      <w:pPr>
+        <w:ind w:left="5040" w:hanging="360"/>
+      </w:pPr>
+    </w:lvl>
+    <w:lvl w:ilvl="7" w:tplc="04090019" w:tentative="1">
+      <w:start w:val="1"/>
+      <w:numFmt w:val="lowerLetter"/>
+      <w:lvlText w:val="%8."/>
+      <w:lvlJc w:val="left"/>
+      <w:pPr>
+        <w:ind w:left="5760" w:hanging="360"/>
+      </w:pPr>
+    </w:lvl>
+    <w:lvl w:ilvl="8" w:tplc="0409001B" w:tentative="1">
+      <w:start w:val="1"/>
+      <w:numFmt w:val="lowerRoman"/>
+      <w:lvlText w:val="%9."/>
+      <w:lvlJc w:val="right"/>
+      <w:pPr>
+        <w:ind w:left="6480" w:hanging="180"/>
+      </w:pPr>
+    </w:lvl>
+  </w:abstractNum>
+  <w:abstractNum w:abstractNumId="1">
+    <w:nsid w:val="1EFE37A5"/>
+    <w:multiLevelType w:val="hybridMultilevel"/>
+    <w:tmpl w:val="5FCA2296"/>
+    <w:lvl w:ilvl="0" w:tplc="0409000F">
+      <w:start w:val="1"/>
+      <w:numFmt w:val="decimal"/>
+      <w:lvlText w:val="%1."/>
+      <w:lvlJc w:val="left"/>
+      <w:pPr>
+        <w:ind w:left="720" w:hanging="360"/>
+      </w:pPr>
+    </w:lvl>
+    <w:lvl w:ilvl="1" w:tplc="04090019">
+      <w:start w:val="1"/>
+      <w:numFmt w:val="lowerLetter"/>
+      <w:lvlText w:val="%2."/>
+      <w:lvlJc w:val="left"/>
+      <w:pPr>
+        <w:ind w:left="1440" w:hanging="360"/>
+      </w:pPr>
+    </w:lvl>
+    <w:lvl w:ilvl="2" w:tplc="0409001B">
+      <w:start w:val="1"/>
+      <w:numFmt w:val="lowerRoman"/>
+      <w:lvlText w:val="%3."/>
+      <w:lvlJc w:val="right"/>
+      <w:pPr>
+        <w:ind w:left="2160" w:hanging="180"/>
+      </w:pPr>
+    </w:lvl>
+    <w:lvl w:ilvl="3" w:tplc="0409000F" w:tentative="1">
+      <w:start w:val="1"/>
+      <w:numFmt w:val="decimal"/>
+      <w:lvlText w:val="%4."/>
+      <w:lvlJc w:val="left"/>
+      <w:pPr>
+        <w:ind w:left="2880" w:hanging="360"/>
+      </w:pPr>
+    </w:lvl>
+    <w:lvl w:ilvl="4" w:tplc="04090019" w:tentative="1">
+      <w:start w:val="1"/>
+      <w:numFmt w:val="lowerLetter"/>
+      <w:lvlText w:val="%5."/>
+      <w:lvlJc w:val="left"/>
+      <w:pPr>
+        <w:ind w:left="3600" w:hanging="360"/>
+      </w:pPr>
+    </w:lvl>
+    <w:lvl w:ilvl="5" w:tplc="0409001B" w:tentative="1">
+      <w:start w:val="1"/>
+      <w:numFmt w:val="lowerRoman"/>
+      <w:lvlText w:val="%6."/>
+      <w:lvlJc w:val="right"/>
+      <w:pPr>
+        <w:ind w:left="4320" w:hanging="180"/>
+      </w:pPr>
+    </w:lvl>
+    <w:lvl w:ilvl="6" w:tplc="0409000F" w:tentative="1">
+      <w:start w:val="1"/>
+      <w:numFmt w:val="decimal"/>
+      <w:lvlText w:val="%7."/>
+      <w:lvlJc w:val="left"/>
+      <w:pPr>
+        <w:ind w:left="5040" w:hanging="360"/>
+      </w:pPr>
+    </w:lvl>
+    <w:lvl w:ilvl="7" w:tplc="04090019" w:tentative="1">
+      <w:start w:val="1"/>
+      <w:numFmt w:val="lowerLetter"/>
+      <w:lvlText w:val="%8."/>
+      <w:lvlJc w:val="left"/>
+      <w:pPr>
+        <w:ind w:left="5760" w:hanging="360"/>
+      </w:pPr>
+    </w:lvl>
+    <w:lvl w:ilvl="8" w:tplc="0409001B" w:tentative="1">
+      <w:start w:val="1"/>
+      <w:numFmt w:val="lowerRoman"/>
+      <w:lvlText w:val="%9."/>
+      <w:lvlJc w:val="right"/>
+      <w:pPr>
+        <w:ind w:left="6480" w:hanging="180"/>
+      </w:pPr>
+    </w:lvl>
+  </w:abstractNum>
+  <w:abstractNum w:abstractNumId="2">
     <w:nsid w:val="34E27BD6"/>
     <w:multiLevelType w:val="hybridMultilevel"/>
     <w:tmpl w:val="2446E25A"/>
@@ -2006,7 +5915,121 @@
       </w:pPr>
     </w:lvl>
   </w:abstractNum>
-  <w:abstractNum w:abstractNumId="1">
+  <w:abstractNum w:abstractNumId="3">
+    <w:nsid w:val="386947E5"/>
+    <w:multiLevelType w:val="hybridMultilevel"/>
+    <w:tmpl w:val="42201FC2"/>
+    <w:lvl w:ilvl="0" w:tplc="04090007">
+      <w:start w:val="1"/>
+      <w:numFmt w:val="bullet"/>
+      <w:lvlText w:val=""/>
+      <w:lvlPicBulletId w:val="0"/>
+      <w:lvlJc w:val="left"/>
+      <w:pPr>
+        <w:ind w:left="1440" w:hanging="360"/>
+      </w:pPr>
+      <w:rPr>
+        <w:rFonts w:ascii="Symbol" w:hAnsi="Symbol" w:hint="default"/>
+      </w:rPr>
+    </w:lvl>
+    <w:lvl w:ilvl="1" w:tplc="04090003">
+      <w:start w:val="1"/>
+      <w:numFmt w:val="bullet"/>
+      <w:lvlText w:val="o"/>
+      <w:lvlJc w:val="left"/>
+      <w:pPr>
+        <w:ind w:left="2160" w:hanging="360"/>
+      </w:pPr>
+      <w:rPr>
+        <w:rFonts w:ascii="Courier New" w:hAnsi="Courier New" w:cs="Courier New" w:hint="default"/>
+      </w:rPr>
+    </w:lvl>
+    <w:lvl w:ilvl="2" w:tplc="04090005" w:tentative="1">
+      <w:start w:val="1"/>
+      <w:numFmt w:val="bullet"/>
+      <w:lvlText w:val=""/>
+      <w:lvlJc w:val="left"/>
+      <w:pPr>
+        <w:ind w:left="2880" w:hanging="360"/>
+      </w:pPr>
+      <w:rPr>
+        <w:rFonts w:ascii="Wingdings" w:hAnsi="Wingdings" w:hint="default"/>
+      </w:rPr>
+    </w:lvl>
+    <w:lvl w:ilvl="3" w:tplc="04090001" w:tentative="1">
+      <w:start w:val="1"/>
+      <w:numFmt w:val="bullet"/>
+      <w:lvlText w:val=""/>
+      <w:lvlJc w:val="left"/>
+      <w:pPr>
+        <w:ind w:left="3600" w:hanging="360"/>
+      </w:pPr>
+      <w:rPr>
+        <w:rFonts w:ascii="Symbol" w:hAnsi="Symbol" w:hint="default"/>
+      </w:rPr>
+    </w:lvl>
+    <w:lvl w:ilvl="4" w:tplc="04090003" w:tentative="1">
+      <w:start w:val="1"/>
+      <w:numFmt w:val="bullet"/>
+      <w:lvlText w:val="o"/>
+      <w:lvlJc w:val="left"/>
+      <w:pPr>
+        <w:ind w:left="4320" w:hanging="360"/>
+      </w:pPr>
+      <w:rPr>
+        <w:rFonts w:ascii="Courier New" w:hAnsi="Courier New" w:cs="Courier New" w:hint="default"/>
+      </w:rPr>
+    </w:lvl>
+    <w:lvl w:ilvl="5" w:tplc="04090005" w:tentative="1">
+      <w:start w:val="1"/>
+      <w:numFmt w:val="bullet"/>
+      <w:lvlText w:val=""/>
+      <w:lvlJc w:val="left"/>
+      <w:pPr>
+        <w:ind w:left="5040" w:hanging="360"/>
+      </w:pPr>
+      <w:rPr>
+        <w:rFonts w:ascii="Wingdings" w:hAnsi="Wingdings" w:hint="default"/>
+      </w:rPr>
+    </w:lvl>
+    <w:lvl w:ilvl="6" w:tplc="04090001" w:tentative="1">
+      <w:start w:val="1"/>
+      <w:numFmt w:val="bullet"/>
+      <w:lvlText w:val=""/>
+      <w:lvlJc w:val="left"/>
+      <w:pPr>
+        <w:ind w:left="5760" w:hanging="360"/>
+      </w:pPr>
+      <w:rPr>
+        <w:rFonts w:ascii="Symbol" w:hAnsi="Symbol" w:hint="default"/>
+      </w:rPr>
+    </w:lvl>
+    <w:lvl w:ilvl="7" w:tplc="04090003" w:tentative="1">
+      <w:start w:val="1"/>
+      <w:numFmt w:val="bullet"/>
+      <w:lvlText w:val="o"/>
+      <w:lvlJc w:val="left"/>
+      <w:pPr>
+        <w:ind w:left="6480" w:hanging="360"/>
+      </w:pPr>
+      <w:rPr>
+        <w:rFonts w:ascii="Courier New" w:hAnsi="Courier New" w:cs="Courier New" w:hint="default"/>
+      </w:rPr>
+    </w:lvl>
+    <w:lvl w:ilvl="8" w:tplc="04090005" w:tentative="1">
+      <w:start w:val="1"/>
+      <w:numFmt w:val="bullet"/>
+      <w:lvlText w:val=""/>
+      <w:lvlJc w:val="left"/>
+      <w:pPr>
+        <w:ind w:left="7200" w:hanging="360"/>
+      </w:pPr>
+      <w:rPr>
+        <w:rFonts w:ascii="Wingdings" w:hAnsi="Wingdings" w:hint="default"/>
+      </w:rPr>
+    </w:lvl>
+  </w:abstractNum>
+  <w:abstractNum w:abstractNumId="4">
     <w:nsid w:val="4D5C1776"/>
     <w:multiLevelType w:val="multilevel"/>
     <w:tmpl w:val="FC7A685E"/>
@@ -2128,10 +6151,124 @@
       </w:rPr>
     </w:lvl>
   </w:abstractNum>
-  <w:abstractNum w:abstractNumId="2">
+  <w:abstractNum w:abstractNumId="5">
+    <w:nsid w:val="5E0811B1"/>
+    <w:multiLevelType w:val="hybridMultilevel"/>
+    <w:tmpl w:val="CE96FA02"/>
+    <w:lvl w:ilvl="0" w:tplc="04090007">
+      <w:start w:val="1"/>
+      <w:numFmt w:val="bullet"/>
+      <w:lvlText w:val=""/>
+      <w:lvlPicBulletId w:val="0"/>
+      <w:lvlJc w:val="left"/>
+      <w:pPr>
+        <w:ind w:left="1440" w:hanging="360"/>
+      </w:pPr>
+      <w:rPr>
+        <w:rFonts w:ascii="Symbol" w:hAnsi="Symbol" w:hint="default"/>
+      </w:rPr>
+    </w:lvl>
+    <w:lvl w:ilvl="1" w:tplc="04090003" w:tentative="1">
+      <w:start w:val="1"/>
+      <w:numFmt w:val="bullet"/>
+      <w:lvlText w:val="o"/>
+      <w:lvlJc w:val="left"/>
+      <w:pPr>
+        <w:ind w:left="2160" w:hanging="360"/>
+      </w:pPr>
+      <w:rPr>
+        <w:rFonts w:ascii="Courier New" w:hAnsi="Courier New" w:cs="Courier New" w:hint="default"/>
+      </w:rPr>
+    </w:lvl>
+    <w:lvl w:ilvl="2" w:tplc="04090005" w:tentative="1">
+      <w:start w:val="1"/>
+      <w:numFmt w:val="bullet"/>
+      <w:lvlText w:val=""/>
+      <w:lvlJc w:val="left"/>
+      <w:pPr>
+        <w:ind w:left="2880" w:hanging="360"/>
+      </w:pPr>
+      <w:rPr>
+        <w:rFonts w:ascii="Wingdings" w:hAnsi="Wingdings" w:hint="default"/>
+      </w:rPr>
+    </w:lvl>
+    <w:lvl w:ilvl="3" w:tplc="04090001" w:tentative="1">
+      <w:start w:val="1"/>
+      <w:numFmt w:val="bullet"/>
+      <w:lvlText w:val=""/>
+      <w:lvlJc w:val="left"/>
+      <w:pPr>
+        <w:ind w:left="3600" w:hanging="360"/>
+      </w:pPr>
+      <w:rPr>
+        <w:rFonts w:ascii="Symbol" w:hAnsi="Symbol" w:hint="default"/>
+      </w:rPr>
+    </w:lvl>
+    <w:lvl w:ilvl="4" w:tplc="04090003" w:tentative="1">
+      <w:start w:val="1"/>
+      <w:numFmt w:val="bullet"/>
+      <w:lvlText w:val="o"/>
+      <w:lvlJc w:val="left"/>
+      <w:pPr>
+        <w:ind w:left="4320" w:hanging="360"/>
+      </w:pPr>
+      <w:rPr>
+        <w:rFonts w:ascii="Courier New" w:hAnsi="Courier New" w:cs="Courier New" w:hint="default"/>
+      </w:rPr>
+    </w:lvl>
+    <w:lvl w:ilvl="5" w:tplc="04090005" w:tentative="1">
+      <w:start w:val="1"/>
+      <w:numFmt w:val="bullet"/>
+      <w:lvlText w:val=""/>
+      <w:lvlJc w:val="left"/>
+      <w:pPr>
+        <w:ind w:left="5040" w:hanging="360"/>
+      </w:pPr>
+      <w:rPr>
+        <w:rFonts w:ascii="Wingdings" w:hAnsi="Wingdings" w:hint="default"/>
+      </w:rPr>
+    </w:lvl>
+    <w:lvl w:ilvl="6" w:tplc="04090001" w:tentative="1">
+      <w:start w:val="1"/>
+      <w:numFmt w:val="bullet"/>
+      <w:lvlText w:val=""/>
+      <w:lvlJc w:val="left"/>
+      <w:pPr>
+        <w:ind w:left="5760" w:hanging="360"/>
+      </w:pPr>
+      <w:rPr>
+        <w:rFonts w:ascii="Symbol" w:hAnsi="Symbol" w:hint="default"/>
+      </w:rPr>
+    </w:lvl>
+    <w:lvl w:ilvl="7" w:tplc="04090003" w:tentative="1">
+      <w:start w:val="1"/>
+      <w:numFmt w:val="bullet"/>
+      <w:lvlText w:val="o"/>
+      <w:lvlJc w:val="left"/>
+      <w:pPr>
+        <w:ind w:left="6480" w:hanging="360"/>
+      </w:pPr>
+      <w:rPr>
+        <w:rFonts w:ascii="Courier New" w:hAnsi="Courier New" w:cs="Courier New" w:hint="default"/>
+      </w:rPr>
+    </w:lvl>
+    <w:lvl w:ilvl="8" w:tplc="04090005" w:tentative="1">
+      <w:start w:val="1"/>
+      <w:numFmt w:val="bullet"/>
+      <w:lvlText w:val=""/>
+      <w:lvlJc w:val="left"/>
+      <w:pPr>
+        <w:ind w:left="7200" w:hanging="360"/>
+      </w:pPr>
+      <w:rPr>
+        <w:rFonts w:ascii="Wingdings" w:hAnsi="Wingdings" w:hint="default"/>
+      </w:rPr>
+    </w:lvl>
+  </w:abstractNum>
+  <w:abstractNum w:abstractNumId="6">
     <w:nsid w:val="620D5C7D"/>
     <w:multiLevelType w:val="hybridMultilevel"/>
-    <w:tmpl w:val="78ACBF28"/>
+    <w:tmpl w:val="1AC8E9E6"/>
     <w:lvl w:ilvl="0" w:tplc="0409000F">
       <w:start w:val="1"/>
       <w:numFmt w:val="decimal"/>
@@ -2150,7 +6287,7 @@
         <w:ind w:left="1440" w:hanging="360"/>
       </w:pPr>
     </w:lvl>
-    <w:lvl w:ilvl="2" w:tplc="0409001B" w:tentative="1">
+    <w:lvl w:ilvl="2" w:tplc="0409001B">
       <w:start w:val="1"/>
       <w:numFmt w:val="lowerRoman"/>
       <w:lvlText w:val="%3."/>
@@ -2214,14 +6351,145 @@
       </w:pPr>
     </w:lvl>
   </w:abstractNum>
+  <w:abstractNum w:abstractNumId="7">
+    <w:nsid w:val="7DFA4579"/>
+    <w:multiLevelType w:val="multilevel"/>
+    <w:tmpl w:val="0409001F"/>
+    <w:lvl w:ilvl="0">
+      <w:start w:val="1"/>
+      <w:numFmt w:val="decimal"/>
+      <w:lvlText w:val="%1."/>
+      <w:lvlJc w:val="left"/>
+      <w:pPr>
+        <w:ind w:left="2880" w:hanging="360"/>
+      </w:pPr>
+    </w:lvl>
+    <w:lvl w:ilvl="1">
+      <w:start w:val="1"/>
+      <w:numFmt w:val="decimal"/>
+      <w:lvlText w:val="%1.%2."/>
+      <w:lvlJc w:val="left"/>
+      <w:pPr>
+        <w:ind w:left="3312" w:hanging="432"/>
+      </w:pPr>
+    </w:lvl>
+    <w:lvl w:ilvl="2">
+      <w:start w:val="1"/>
+      <w:numFmt w:val="decimal"/>
+      <w:lvlText w:val="%1.%2.%3."/>
+      <w:lvlJc w:val="left"/>
+      <w:pPr>
+        <w:ind w:left="3744" w:hanging="504"/>
+      </w:pPr>
+    </w:lvl>
+    <w:lvl w:ilvl="3">
+      <w:start w:val="1"/>
+      <w:numFmt w:val="decimal"/>
+      <w:lvlText w:val="%1.%2.%3.%4."/>
+      <w:lvlJc w:val="left"/>
+      <w:pPr>
+        <w:ind w:left="4248" w:hanging="648"/>
+      </w:pPr>
+    </w:lvl>
+    <w:lvl w:ilvl="4">
+      <w:start w:val="1"/>
+      <w:numFmt w:val="decimal"/>
+      <w:lvlText w:val="%1.%2.%3.%4.%5."/>
+      <w:lvlJc w:val="left"/>
+      <w:pPr>
+        <w:ind w:left="4752" w:hanging="792"/>
+      </w:pPr>
+    </w:lvl>
+    <w:lvl w:ilvl="5">
+      <w:start w:val="1"/>
+      <w:numFmt w:val="decimal"/>
+      <w:lvlText w:val="%1.%2.%3.%4.%5.%6."/>
+      <w:lvlJc w:val="left"/>
+      <w:pPr>
+        <w:ind w:left="5256" w:hanging="936"/>
+      </w:pPr>
+    </w:lvl>
+    <w:lvl w:ilvl="6">
+      <w:start w:val="1"/>
+      <w:numFmt w:val="decimal"/>
+      <w:lvlText w:val="%1.%2.%3.%4.%5.%6.%7."/>
+      <w:lvlJc w:val="left"/>
+      <w:pPr>
+        <w:ind w:left="5760" w:hanging="1080"/>
+      </w:pPr>
+    </w:lvl>
+    <w:lvl w:ilvl="7">
+      <w:start w:val="1"/>
+      <w:numFmt w:val="decimal"/>
+      <w:lvlText w:val="%1.%2.%3.%4.%5.%6.%7.%8."/>
+      <w:lvlJc w:val="left"/>
+      <w:pPr>
+        <w:ind w:left="6264" w:hanging="1224"/>
+      </w:pPr>
+    </w:lvl>
+    <w:lvl w:ilvl="8">
+      <w:start w:val="1"/>
+      <w:numFmt w:val="decimal"/>
+      <w:lvlText w:val="%1.%2.%3.%4.%5.%6.%7.%8.%9."/>
+      <w:lvlJc w:val="left"/>
+      <w:pPr>
+        <w:ind w:left="6840" w:hanging="1440"/>
+      </w:pPr>
+    </w:lvl>
+  </w:abstractNum>
   <w:num w:numId="1">
+    <w:abstractNumId w:val="4"/>
+  </w:num>
+  <w:num w:numId="2">
+    <w:abstractNumId w:val="2"/>
+  </w:num>
+  <w:num w:numId="3">
+    <w:abstractNumId w:val="6"/>
+  </w:num>
+  <w:num w:numId="4">
+    <w:abstractNumId w:val="6"/>
+  </w:num>
+  <w:num w:numId="5">
+    <w:abstractNumId w:val="7"/>
+    <w:lvlOverride w:ilvl="0">
+      <w:startOverride w:val="1"/>
+    </w:lvlOverride>
+    <w:lvlOverride w:ilvl="1">
+      <w:startOverride w:val="1"/>
+    </w:lvlOverride>
+    <w:lvlOverride w:ilvl="2">
+      <w:startOverride w:val="1"/>
+    </w:lvlOverride>
+    <w:lvlOverride w:ilvl="3">
+      <w:startOverride w:val="1"/>
+    </w:lvlOverride>
+    <w:lvlOverride w:ilvl="4">
+      <w:startOverride w:val="1"/>
+    </w:lvlOverride>
+    <w:lvlOverride w:ilvl="5">
+      <w:startOverride w:val="1"/>
+    </w:lvlOverride>
+    <w:lvlOverride w:ilvl="6">
+      <w:startOverride w:val="1"/>
+    </w:lvlOverride>
+    <w:lvlOverride w:ilvl="7">
+      <w:startOverride w:val="1"/>
+    </w:lvlOverride>
+    <w:lvlOverride w:ilvl="8">
+      <w:startOverride w:val="1"/>
+    </w:lvlOverride>
+  </w:num>
+  <w:num w:numId="6">
     <w:abstractNumId w:val="1"/>
   </w:num>
-  <w:num w:numId="2">
+  <w:num w:numId="7">
+    <w:abstractNumId w:val="3"/>
+  </w:num>
+  <w:num w:numId="8">
+    <w:abstractNumId w:val="5"/>
+  </w:num>
+  <w:num w:numId="9">
     <w:abstractNumId w:val="0"/>
-  </w:num>
-  <w:num w:numId="3">
-    <w:abstractNumId w:val="2"/>
   </w:num>
 </w:numbering>
 </file>

</xml_diff>